<commit_message>
update template.docx and report.html
</commit_message>
<xml_diff>
--- a/main/static/report/模板.docx
+++ b/main/static/report/模板.docx
@@ -73,7 +73,7 @@
         <w:t>月</w:t>
       </w:r>
       <w:r>
-        <w:t>11</w:t>
+        <w:t>12</w:t>
       </w:r>
       <w:r>
         <w:t>日</w:t>
@@ -85,7 +85,7 @@
         <w:t>月</w:t>
       </w:r>
       <w:r>
-        <w:t>17</w:t>
+        <w:t>18</w:t>
       </w:r>
       <w:r>
         <w:t>日）</w:t>
@@ -189,7 +189,7 @@
         <w:t>月</w:t>
       </w:r>
       <w:r>
-        <w:t>17</w:t>
+        <w:t>18</w:t>
       </w:r>
       <w:r>
         <w:t>日</w:t>
@@ -261,11 +261,10 @@
       <w:r>
         <w:fldChar w:fldCharType="separate"/>
       </w:r>
-      <w:hyperlink w:anchor="_Toc40634419" w:history="1">
+      <w:hyperlink w:anchor="_Toc41168514" w:history="1">
         <w:r>
           <w:rPr>
             <w:rStyle w:val="ad"/>
-            <w:rFonts w:ascii="黑体" w:hAnsi="黑体"/>
             <w:noProof/>
           </w:rPr>
           <w:t>本周疫情要点</w:t>
@@ -289,7 +288,7 @@
             <w:noProof/>
             <w:webHidden/>
           </w:rPr>
-          <w:instrText xml:space="preserve"> PAGEREF _Toc40634419 \h </w:instrText>
+          <w:instrText xml:space="preserve"> PAGEREF _Toc41168514 \h </w:instrText>
         </w:r>
         <w:r>
           <w:rPr>
@@ -331,7 +330,7 @@
           <w:szCs w:val="22"/>
         </w:rPr>
       </w:pPr>
-      <w:hyperlink w:anchor="_Toc40634420" w:history="1">
+      <w:hyperlink w:anchor="_Toc41168515" w:history="1">
         <w:r>
           <w:rPr>
             <w:rStyle w:val="ad"/>
@@ -365,7 +364,7 @@
             <w:noProof/>
             <w:webHidden/>
           </w:rPr>
-          <w:instrText xml:space="preserve"> PAGEREF _Toc40634420 \h </w:instrText>
+          <w:instrText xml:space="preserve"> PAGEREF _Toc41168515 \h </w:instrText>
         </w:r>
         <w:r>
           <w:rPr>
@@ -411,7 +410,7 @@
           <w:szCs w:val="22"/>
         </w:rPr>
       </w:pPr>
-      <w:hyperlink w:anchor="_Toc40634421" w:history="1">
+      <w:hyperlink w:anchor="_Toc41168516" w:history="1">
         <w:r>
           <w:rPr>
             <w:rStyle w:val="ad"/>
@@ -431,7 +430,7 @@
             <w:rStyle w:val="ad"/>
             <w:noProof/>
           </w:rPr>
-          <w:t>4,707,188</w:t>
+          <w:t>4,794,113</w:t>
         </w:r>
         <w:r>
           <w:rPr>
@@ -445,7 +444,7 @@
             <w:rStyle w:val="ad"/>
             <w:noProof/>
           </w:rPr>
-          <w:t>311,932</w:t>
+          <w:t>316,341</w:t>
         </w:r>
         <w:r>
           <w:rPr>
@@ -473,7 +472,7 @@
             <w:noProof/>
             <w:webHidden/>
           </w:rPr>
-          <w:instrText xml:space="preserve"> PAGEREF _Toc40634421 \h </w:instrText>
+          <w:instrText xml:space="preserve"> PAGEREF _Toc41168516 \h </w:instrText>
         </w:r>
         <w:r>
           <w:rPr>
@@ -519,7 +518,7 @@
           <w:szCs w:val="22"/>
         </w:rPr>
       </w:pPr>
-      <w:hyperlink w:anchor="_Toc40634422" w:history="1">
+      <w:hyperlink w:anchor="_Toc41168517" w:history="1">
         <w:r>
           <w:rPr>
             <w:rStyle w:val="ad"/>
@@ -539,7 +538,7 @@
             <w:rStyle w:val="ad"/>
             <w:noProof/>
           </w:rPr>
-          <w:t>0.060%</w:t>
+          <w:t>0.061%</w:t>
         </w:r>
         <w:r>
           <w:rPr>
@@ -574,7 +573,7 @@
             <w:noProof/>
             <w:webHidden/>
           </w:rPr>
-          <w:instrText xml:space="preserve"> PAGEREF _Toc40634422 \h </w:instrText>
+          <w:instrText xml:space="preserve"> PAGEREF _Toc41168517 \h </w:instrText>
         </w:r>
         <w:r>
           <w:rPr>
@@ -620,7 +619,7 @@
           <w:szCs w:val="22"/>
         </w:rPr>
       </w:pPr>
-      <w:hyperlink w:anchor="_Toc40634423" w:history="1">
+      <w:hyperlink w:anchor="_Toc41168518" w:history="1">
         <w:r>
           <w:rPr>
             <w:rStyle w:val="ad"/>
@@ -640,7 +639,7 @@
             <w:rStyle w:val="ad"/>
             <w:noProof/>
           </w:rPr>
-          <w:t>621,575</w:t>
+          <w:t>620,038</w:t>
         </w:r>
         <w:r>
           <w:rPr>
@@ -654,7 +653,7 @@
             <w:rStyle w:val="ad"/>
             <w:noProof/>
           </w:rPr>
-          <w:t>32,421</w:t>
+          <w:t>32,757</w:t>
         </w:r>
         <w:r>
           <w:rPr>
@@ -682,7 +681,7 @@
             <w:noProof/>
             <w:webHidden/>
           </w:rPr>
-          <w:instrText xml:space="preserve"> PAGEREF _Toc40634423 \h </w:instrText>
+          <w:instrText xml:space="preserve"> PAGEREF _Toc41168518 \h </w:instrText>
         </w:r>
         <w:r>
           <w:rPr>
@@ -702,7 +701,7 @@
             <w:noProof/>
             <w:webHidden/>
           </w:rPr>
-          <w:t>6</w:t>
+          <w:t>7</w:t>
         </w:r>
         <w:r>
           <w:rPr>
@@ -728,7 +727,7 @@
           <w:szCs w:val="22"/>
         </w:rPr>
       </w:pPr>
-      <w:hyperlink w:anchor="_Toc40634424" w:history="1">
+      <w:hyperlink w:anchor="_Toc41168519" w:history="1">
         <w:r>
           <w:rPr>
             <w:rStyle w:val="ad"/>
@@ -762,7 +761,7 @@
             <w:noProof/>
             <w:webHidden/>
           </w:rPr>
-          <w:instrText xml:space="preserve"> PAGEREF _Toc40634424 \h </w:instrText>
+          <w:instrText xml:space="preserve"> PAGEREF _Toc41168519 \h </w:instrText>
         </w:r>
         <w:r>
           <w:rPr>
@@ -808,7 +807,7 @@
           <w:szCs w:val="22"/>
         </w:rPr>
       </w:pPr>
-      <w:hyperlink w:anchor="_Toc40634425" w:history="1">
+      <w:hyperlink w:anchor="_Toc41168520" w:history="1">
         <w:r>
           <w:rPr>
             <w:rStyle w:val="ad"/>
@@ -842,7 +841,7 @@
             <w:noProof/>
             <w:webHidden/>
           </w:rPr>
-          <w:instrText xml:space="preserve"> PAGEREF _Toc40634425 \h </w:instrText>
+          <w:instrText xml:space="preserve"> PAGEREF _Toc41168520 \h </w:instrText>
         </w:r>
         <w:r>
           <w:rPr>
@@ -888,7 +887,7 @@
           <w:szCs w:val="22"/>
         </w:rPr>
       </w:pPr>
-      <w:hyperlink w:anchor="_Toc40634426" w:history="1">
+      <w:hyperlink w:anchor="_Toc41168521" w:history="1">
         <w:r>
           <w:rPr>
             <w:rStyle w:val="ad"/>
@@ -901,7 +900,7 @@
             <w:rStyle w:val="ad"/>
             <w:noProof/>
           </w:rPr>
-          <w:t>本周新增确诊增长最快：科威特，新增病死增长最快：厄瓜多尔</w:t>
+          <w:t>本周新增确诊增长最快：南非，新增病死增长最快：印度尼西亚</w:t>
         </w:r>
         <w:r>
           <w:rPr>
@@ -922,7 +921,7 @@
             <w:noProof/>
             <w:webHidden/>
           </w:rPr>
-          <w:instrText xml:space="preserve"> PAGEREF _Toc40634426 \h </w:instrText>
+          <w:instrText xml:space="preserve"> PAGEREF _Toc41168521 \h </w:instrText>
         </w:r>
         <w:r>
           <w:rPr>
@@ -968,7 +967,7 @@
           <w:szCs w:val="22"/>
         </w:rPr>
       </w:pPr>
-      <w:hyperlink w:anchor="_Toc40634427" w:history="1">
+      <w:hyperlink w:anchor="_Toc41168522" w:history="1">
         <w:r>
           <w:rPr>
             <w:rStyle w:val="ad"/>
@@ -1002,7 +1001,7 @@
             <w:noProof/>
             <w:webHidden/>
           </w:rPr>
-          <w:instrText xml:space="preserve"> PAGEREF _Toc40634427 \h </w:instrText>
+          <w:instrText xml:space="preserve"> PAGEREF _Toc41168522 \h </w:instrText>
         </w:r>
         <w:r>
           <w:rPr>
@@ -1048,7 +1047,7 @@
           <w:szCs w:val="22"/>
         </w:rPr>
       </w:pPr>
-      <w:hyperlink w:anchor="_Toc40634428" w:history="1">
+      <w:hyperlink w:anchor="_Toc41168523" w:history="1">
         <w:r>
           <w:rPr>
             <w:rStyle w:val="ad"/>
@@ -1075,7 +1074,7 @@
             <w:noProof/>
             <w:webHidden/>
           </w:rPr>
-          <w:instrText xml:space="preserve"> PAGEREF _Toc40634428 \h </w:instrText>
+          <w:instrText xml:space="preserve"> PAGEREF _Toc41168523 \h </w:instrText>
         </w:r>
         <w:r>
           <w:rPr>
@@ -1127,27 +1126,17 @@
     </w:p>
     <w:p>
       <w:pPr>
-        <w:keepNext/>
-        <w:keepLines/>
-        <w:ind w:firstLineChars="0" w:firstLine="0"/>
-        <w:outlineLvl w:val="0"/>
-        <w:rPr>
-          <w:rFonts w:ascii="黑体" w:eastAsia="黑体" w:hAnsi="黑体" w:cstheme="majorBidi"/>
-          <w:sz w:val="36"/>
-          <w:szCs w:val="36"/>
-        </w:rPr>
-      </w:pPr>
-      <w:bookmarkStart w:id="0" w:name="_Toc40634419"/>
-      <w:r>
-        <w:rPr>
-          <w:rFonts w:ascii="黑体" w:eastAsia="黑体" w:hAnsi="黑体"/>
-          <w:sz w:val="36"/>
-          <w:szCs w:val="36"/>
-        </w:rPr>
+        <w:pStyle w:val="1"/>
+        <w:ind w:firstLineChars="0"/>
+      </w:pPr>
+      <w:bookmarkStart w:id="0" w:name="_Toc41168416"/>
+      <w:bookmarkStart w:id="1" w:name="_Toc41168514"/>
+      <w:r>
         <w:lastRenderedPageBreak/>
         <w:t>本周疫情要点</w:t>
       </w:r>
       <w:bookmarkEnd w:id="0"/>
+      <w:bookmarkEnd w:id="1"/>
     </w:p>
     <w:p>
       <w:pPr>
@@ -1161,13 +1150,13 @@
         <w:t>全球累计确诊已达</w:t>
       </w:r>
       <w:r>
-        <w:t>470.7</w:t>
+        <w:t>479.4</w:t>
       </w:r>
       <w:r>
         <w:t>万，病死</w:t>
       </w:r>
       <w:r>
-        <w:t>31.2</w:t>
+        <w:t>31.6</w:t>
       </w:r>
       <w:r>
         <w:t>万。</w:t>
@@ -1185,7 +1174,7 @@
         <w:t>全球本周确诊</w:t>
       </w:r>
       <w:r>
-        <w:t>621,575</w:t>
+        <w:t>620,038</w:t>
       </w:r>
       <w:r>
         <w:t>例，新增确诊较上周上升</w:t>
@@ -1206,27 +1195,13 @@
         <w:ind w:firstLineChars="0"/>
       </w:pPr>
       <w:r>
-        <w:t>全球本周</w:t>
-      </w:r>
-      <w:r>
-        <w:t>病死</w:t>
-      </w:r>
-      <w:r>
-        <w:t>32,421</w:t>
-      </w:r>
-      <w:r>
-        <w:t>例，新增</w:t>
-      </w:r>
-      <w:proofErr w:type="gramStart"/>
-      <w:r>
-        <w:t>病死</w:t>
-      </w:r>
-      <w:r>
-        <w:t>较</w:t>
-      </w:r>
-      <w:proofErr w:type="gramEnd"/>
-      <w:r>
-        <w:t>上周下降</w:t>
+        <w:t>全球本周病死</w:t>
+      </w:r>
+      <w:r>
+        <w:t>32,757</w:t>
+      </w:r>
+      <w:r>
+        <w:t>例，新增病死较上周下降</w:t>
       </w:r>
       <w:r>
         <w:t>8%</w:t>
@@ -1283,9 +1258,6 @@
     <w:p>
       <w:pPr>
         <w:ind w:firstLineChars="0" w:firstLine="0"/>
-        <w:rPr>
-          <w:rFonts w:hint="eastAsia"/>
-        </w:rPr>
       </w:pPr>
     </w:p>
     <w:p>
@@ -1332,19 +1304,8 @@
       <w:pPr>
         <w:ind w:firstLineChars="0" w:firstLine="0"/>
       </w:pPr>
-    </w:p>
-    <w:p>
-      <w:pPr>
-        <w:ind w:firstLineChars="0" w:firstLine="0"/>
-      </w:pPr>
-      <w:r>
-        <w:rPr>
-          <w:rFonts w:hint="eastAsia"/>
-        </w:rPr>
-        <w:t>注：</w:t>
-      </w:r>
-      <w:r>
-        <w:t>本报告所有疫情数据截至</w:t>
+      <w:r>
+        <w:t>注：本报告所有疫情数据截至</w:t>
       </w:r>
       <w:r>
         <w:t>5</w:t>
@@ -1353,22 +1314,22 @@
         <w:t>月</w:t>
       </w:r>
       <w:r>
-        <w:t>17</w:t>
+        <w:t>18</w:t>
       </w:r>
       <w:r>
         <w:t>日</w:t>
       </w:r>
       <w:r>
-        <w:t>7</w:t>
+        <w:t>6</w:t>
       </w:r>
       <w:r>
         <w:t>时</w:t>
       </w:r>
       <w:r>
-        <w:t>45</w:t>
-      </w:r>
-      <w:r>
-        <w:t>分。</w:t>
+        <w:t>20</w:t>
+      </w:r>
+      <w:r>
+        <w:t>分，其中中国数据包含港澳台，法国数据包括法国养老院数据。</w:t>
       </w:r>
     </w:p>
     <w:p>
@@ -1376,18 +1337,17 @@
         <w:pStyle w:val="1"/>
         <w:ind w:firstLineChars="0"/>
       </w:pPr>
-      <w:bookmarkStart w:id="1" w:name="_Toc40634420"/>
+      <w:bookmarkStart w:id="2" w:name="_Toc41168417"/>
+      <w:bookmarkStart w:id="3" w:name="_Toc41168515"/>
       <w:r>
         <w:lastRenderedPageBreak/>
-        <w:t>2.</w:t>
-      </w:r>
-      <w:r>
-        <w:t xml:space="preserve"> </w:t>
+        <w:t xml:space="preserve">2. </w:t>
       </w:r>
       <w:r>
         <w:t>全球疫情现况</w:t>
       </w:r>
-      <w:bookmarkEnd w:id="1"/>
+      <w:bookmarkEnd w:id="2"/>
+      <w:bookmarkEnd w:id="3"/>
     </w:p>
     <w:p>
       <w:pPr>
@@ -1395,42 +1355,35 @@
         <w:spacing w:beforeLines="100" w:before="312"/>
         <w:ind w:firstLineChars="0" w:firstLine="0"/>
       </w:pPr>
-      <w:bookmarkStart w:id="2" w:name="_Toc40634421"/>
-      <w:r>
-        <w:t>2.1</w:t>
-      </w:r>
-      <w:r>
-        <w:t xml:space="preserve"> </w:t>
+      <w:bookmarkStart w:id="4" w:name="_Toc41168418"/>
+      <w:bookmarkStart w:id="5" w:name="_Toc41168516"/>
+      <w:r>
+        <w:t xml:space="preserve">2.1 </w:t>
       </w:r>
       <w:r>
         <w:t>全球累计确诊：</w:t>
       </w:r>
       <w:r>
-        <w:t>4,707,188</w:t>
-      </w:r>
-      <w:r>
-        <w:t>例，</w:t>
-      </w:r>
-      <w:r>
-        <w:t>病死</w:t>
-      </w:r>
-      <w:r>
-        <w:t>：</w:t>
-      </w:r>
-      <w:r>
-        <w:t>311,932</w:t>
+        <w:t>4,794,113</w:t>
+      </w:r>
+      <w:r>
+        <w:t>例，病死：</w:t>
+      </w:r>
+      <w:r>
+        <w:t>316,341</w:t>
       </w:r>
       <w:r>
         <w:t>例</w:t>
       </w:r>
-      <w:bookmarkEnd w:id="2"/>
+      <w:bookmarkEnd w:id="4"/>
+      <w:bookmarkEnd w:id="5"/>
     </w:p>
     <w:p>
       <w:pPr>
         <w:ind w:firstLine="640"/>
       </w:pPr>
       <w:r>
-        <w:t>主要分布在美国、西班牙、俄罗斯。</w:t>
+        <w:t>主要分布在美国、俄罗斯、西班牙。</w:t>
       </w:r>
     </w:p>
     <w:p>
@@ -1443,10 +1396,10 @@
           <w:noProof/>
         </w:rPr>
         <w:drawing>
-          <wp:inline distT="0" distB="0" distL="0" distR="0" wp14:anchorId="38F7B77E" wp14:editId="12472708">
+          <wp:inline distT="0" distB="0" distL="0" distR="0" wp14:anchorId="0C6E4B1E" wp14:editId="7E447A96">
             <wp:extent cx="5269787" cy="3096000"/>
             <wp:effectExtent l="0" t="0" r="0" b="0"/>
-            <wp:docPr id="65" name="Picture 65"/>
+            <wp:docPr id="107" name="Picture 107"/>
             <wp:cNvGraphicFramePr>
               <a:graphicFrameLocks xmlns:a="http://schemas.openxmlformats.org/drawingml/2006/main" noChangeAspect="1"/>
             </wp:cNvGraphicFramePr>
@@ -1498,7 +1451,7 @@
         <w:rPr>
           <w:rFonts w:ascii="Times New Roman" w:hAnsi="Times New Roman"/>
         </w:rPr>
-        <w:t xml:space="preserve">  2-1 </w:t>
+        <w:t xml:space="preserve"> 2-1 </w:t>
       </w:r>
       <w:r>
         <w:rPr>
@@ -1520,10 +1473,10 @@
           <w:noProof/>
         </w:rPr>
         <w:drawing>
-          <wp:inline distT="0" distB="0" distL="0" distR="0" wp14:anchorId="4EB1119B" wp14:editId="0EE0F802">
-            <wp:extent cx="5269787" cy="3095999"/>
-            <wp:effectExtent l="0" t="0" r="7620" b="9525"/>
-            <wp:docPr id="66" name="Picture 66"/>
+          <wp:inline distT="0" distB="0" distL="0" distR="0" wp14:anchorId="241FD1A4" wp14:editId="73BA51DF">
+            <wp:extent cx="5269787" cy="3096000"/>
+            <wp:effectExtent l="0" t="0" r="0" b="0"/>
+            <wp:docPr id="108" name="Picture 108"/>
             <wp:cNvGraphicFramePr>
               <a:graphicFrameLocks xmlns:a="http://schemas.openxmlformats.org/drawingml/2006/main" noChangeAspect="1"/>
             </wp:cNvGraphicFramePr>
@@ -1543,7 +1496,7 @@
                   <pic:spPr>
                     <a:xfrm>
                       <a:off x="0" y="0"/>
-                      <a:ext cx="5269787" cy="3095999"/>
+                      <a:ext cx="5269787" cy="3096000"/>
                     </a:xfrm>
                     <a:prstGeom prst="rect">
                       <a:avLst/>
@@ -1575,25 +1528,13 @@
         <w:rPr>
           <w:rFonts w:ascii="Times New Roman" w:hAnsi="Times New Roman"/>
         </w:rPr>
-        <w:t xml:space="preserve">  2-2 </w:t>
-      </w:r>
-      <w:r>
-        <w:rPr>
-          <w:rFonts w:ascii="Times New Roman" w:hAnsi="Times New Roman"/>
-        </w:rPr>
-        <w:t>全球累计</w:t>
-      </w:r>
-      <w:r>
-        <w:rPr>
-          <w:rFonts w:ascii="Times New Roman" w:hAnsi="Times New Roman"/>
-        </w:rPr>
-        <w:t>病死</w:t>
-      </w:r>
-      <w:r>
-        <w:rPr>
-          <w:rFonts w:ascii="Times New Roman" w:hAnsi="Times New Roman"/>
-        </w:rPr>
-        <w:t>分布图</w:t>
+        <w:t xml:space="preserve"> 2-2 </w:t>
+      </w:r>
+      <w:r>
+        <w:rPr>
+          <w:rFonts w:ascii="Times New Roman" w:hAnsi="Times New Roman"/>
+        </w:rPr>
+        <w:t>全球累计病死分布图</w:t>
       </w:r>
     </w:p>
     <w:p>
@@ -1607,10 +1548,10 @@
         </w:rPr>
         <w:lastRenderedPageBreak/>
         <w:drawing>
-          <wp:inline distT="0" distB="0" distL="0" distR="0" wp14:anchorId="05A1CA7F" wp14:editId="2AE21320">
+          <wp:inline distT="0" distB="0" distL="0" distR="0" wp14:anchorId="4DE3DB49" wp14:editId="3960625A">
             <wp:extent cx="2628000" cy="1511100"/>
             <wp:effectExtent l="0" t="0" r="0" b="0"/>
-            <wp:docPr id="67" name="Picture 67"/>
+            <wp:docPr id="109" name="Picture 109"/>
             <wp:cNvGraphicFramePr>
               <a:graphicFrameLocks xmlns:a="http://schemas.openxmlformats.org/drawingml/2006/main" noChangeAspect="1"/>
             </wp:cNvGraphicFramePr>
@@ -1647,10 +1588,10 @@
           <w:noProof/>
         </w:rPr>
         <w:drawing>
-          <wp:inline distT="0" distB="0" distL="0" distR="0" wp14:anchorId="3E0473D0" wp14:editId="4BDBCD73">
+          <wp:inline distT="0" distB="0" distL="0" distR="0" wp14:anchorId="41A9E093" wp14:editId="2D1944FD">
             <wp:extent cx="2628000" cy="1511100"/>
             <wp:effectExtent l="0" t="0" r="0" b="0"/>
-            <wp:docPr id="68" name="Picture 68"/>
+            <wp:docPr id="110" name="Picture 110"/>
             <wp:cNvGraphicFramePr>
               <a:graphicFrameLocks xmlns:a="http://schemas.openxmlformats.org/drawingml/2006/main" noChangeAspect="1"/>
             </wp:cNvGraphicFramePr>
@@ -1694,8 +1635,8 @@
           <w:szCs w:val="28"/>
         </w:rPr>
       </w:pPr>
-      <w:bookmarkStart w:id="3" w:name="OLE_LINK9"/>
-      <w:bookmarkStart w:id="4" w:name="OLE_LINK10"/>
+      <w:bookmarkStart w:id="6" w:name="OLE_LINK9"/>
+      <w:bookmarkStart w:id="7" w:name="OLE_LINK10"/>
       <w:r>
         <w:rPr>
           <w:rFonts w:eastAsia="宋体" w:cstheme="majorBidi"/>
@@ -1744,8 +1685,8 @@
         <w:t>b)</w:t>
       </w:r>
     </w:p>
-    <w:bookmarkEnd w:id="3"/>
-    <w:bookmarkEnd w:id="4"/>
+    <w:bookmarkEnd w:id="6"/>
+    <w:bookmarkEnd w:id="7"/>
     <w:p>
       <w:pPr>
         <w:pStyle w:val="4"/>
@@ -1783,19 +1724,7 @@
         <w:rPr>
           <w:rFonts w:ascii="Times New Roman" w:hAnsi="Times New Roman"/>
         </w:rPr>
-        <w:t>）、累计</w:t>
-      </w:r>
-      <w:r>
-        <w:rPr>
-          <w:rFonts w:ascii="Times New Roman" w:hAnsi="Times New Roman"/>
-        </w:rPr>
-        <w:t>病死</w:t>
-      </w:r>
-      <w:r>
-        <w:rPr>
-          <w:rFonts w:ascii="Times New Roman" w:hAnsi="Times New Roman"/>
-        </w:rPr>
-        <w:t>人数增长曲线（</w:t>
+        <w:t>）、累计病死人数增长曲线（</w:t>
       </w:r>
       <w:r>
         <w:rPr>
@@ -1813,16 +1742,17 @@
     <w:p>
       <w:pPr>
         <w:ind w:firstLineChars="0" w:firstLine="0"/>
+        <w:jc w:val="center"/>
       </w:pPr>
       <w:r>
         <w:rPr>
           <w:noProof/>
         </w:rPr>
         <w:drawing>
-          <wp:inline distT="0" distB="0" distL="0" distR="0" wp14:anchorId="4A659B47" wp14:editId="3702DF37">
+          <wp:inline distT="0" distB="0" distL="0" distR="0" wp14:anchorId="3D7872BB" wp14:editId="50D63B16">
             <wp:extent cx="2628000" cy="1511100"/>
             <wp:effectExtent l="0" t="0" r="0" b="0"/>
-            <wp:docPr id="69" name="Picture 69"/>
+            <wp:docPr id="111" name="Picture 111"/>
             <wp:cNvGraphicFramePr>
               <a:graphicFrameLocks xmlns:a="http://schemas.openxmlformats.org/drawingml/2006/main" noChangeAspect="1"/>
             </wp:cNvGraphicFramePr>
@@ -1859,10 +1789,10 @@
           <w:noProof/>
         </w:rPr>
         <w:drawing>
-          <wp:inline distT="0" distB="0" distL="0" distR="0" wp14:anchorId="043A1474" wp14:editId="432F66F4">
+          <wp:inline distT="0" distB="0" distL="0" distR="0" wp14:anchorId="45A59BF3" wp14:editId="7D5C94C3">
             <wp:extent cx="2628000" cy="1511100"/>
             <wp:effectExtent l="0" t="0" r="0" b="0"/>
-            <wp:docPr id="70" name="Picture 70"/>
+            <wp:docPr id="112" name="Picture 112"/>
             <wp:cNvGraphicFramePr>
               <a:graphicFrameLocks xmlns:a="http://schemas.openxmlformats.org/drawingml/2006/main" noChangeAspect="1"/>
             </wp:cNvGraphicFramePr>
@@ -1979,21 +1909,7 @@
         <w:rPr>
           <w:rFonts w:ascii="Times New Roman" w:hAnsi="Times New Roman"/>
         </w:rPr>
-        <w:t>全球确诊</w:t>
-      </w:r>
-      <w:proofErr w:type="gramStart"/>
-      <w:r>
-        <w:rPr>
-          <w:rFonts w:ascii="Times New Roman" w:hAnsi="Times New Roman"/>
-        </w:rPr>
-        <w:t>率增长</w:t>
-      </w:r>
-      <w:proofErr w:type="gramEnd"/>
-      <w:r>
-        <w:rPr>
-          <w:rFonts w:ascii="Times New Roman" w:hAnsi="Times New Roman"/>
-        </w:rPr>
-        <w:t>曲线（</w:t>
+        <w:t>全球确诊率增长曲线（</w:t>
       </w:r>
       <w:r>
         <w:rPr>
@@ -2005,21 +1921,7 @@
         <w:rPr>
           <w:rFonts w:ascii="Times New Roman" w:hAnsi="Times New Roman"/>
         </w:rPr>
-        <w:t>）、病死</w:t>
-      </w:r>
-      <w:proofErr w:type="gramStart"/>
-      <w:r>
-        <w:rPr>
-          <w:rFonts w:ascii="Times New Roman" w:hAnsi="Times New Roman"/>
-        </w:rPr>
-        <w:t>率增长</w:t>
-      </w:r>
-      <w:proofErr w:type="gramEnd"/>
-      <w:r>
-        <w:rPr>
-          <w:rFonts w:ascii="Times New Roman" w:hAnsi="Times New Roman"/>
-        </w:rPr>
-        <w:t>曲线（</w:t>
+        <w:t>）、病死率增长曲线（</w:t>
       </w:r>
       <w:r>
         <w:rPr>
@@ -2045,19 +1947,7 @@
         <w:rPr>
           <w:rFonts w:ascii="Times New Roman" w:hAnsi="Times New Roman"/>
         </w:rPr>
-        <w:t>注：确诊率为累计确诊人数占总人口的百分比，病死率为累计</w:t>
-      </w:r>
-      <w:r>
-        <w:rPr>
-          <w:rFonts w:ascii="Times New Roman" w:hAnsi="Times New Roman"/>
-        </w:rPr>
-        <w:t>病死</w:t>
-      </w:r>
-      <w:r>
-        <w:rPr>
-          <w:rFonts w:ascii="Times New Roman" w:hAnsi="Times New Roman"/>
-        </w:rPr>
-        <w:t>人数占累计确诊人数的百分比。</w:t>
+        <w:t>注：确诊率为累计确诊人数占总人口的百分比，病死率为累计病死人数占累计确诊人数的百分比。</w:t>
       </w:r>
     </w:p>
     <w:p>
@@ -2070,10 +1960,10 @@
           <w:noProof/>
         </w:rPr>
         <w:drawing>
-          <wp:inline distT="0" distB="0" distL="0" distR="0" wp14:anchorId="0C8D7D0E" wp14:editId="2B033078">
+          <wp:inline distT="0" distB="0" distL="0" distR="0" wp14:anchorId="63C3F4B9" wp14:editId="6F904F05">
             <wp:extent cx="5224186" cy="2808000"/>
             <wp:effectExtent l="0" t="0" r="0" b="0"/>
-            <wp:docPr id="71" name="Picture 71"/>
+            <wp:docPr id="113" name="Picture 113"/>
             <wp:cNvGraphicFramePr>
               <a:graphicFrameLocks xmlns:a="http://schemas.openxmlformats.org/drawingml/2006/main" noChangeAspect="1"/>
             </wp:cNvGraphicFramePr>
@@ -2125,7 +2015,7 @@
         <w:rPr>
           <w:rFonts w:ascii="Times New Roman" w:hAnsi="Times New Roman"/>
         </w:rPr>
-        <w:t xml:space="preserve">  2-5 </w:t>
+        <w:t xml:space="preserve"> 2-5 </w:t>
       </w:r>
       <w:r>
         <w:rPr>
@@ -2137,21 +2027,13 @@
         <w:rPr>
           <w:rFonts w:ascii="Times New Roman" w:hAnsi="Times New Roman"/>
         </w:rPr>
-        <w:t xml:space="preserve"> 15 </w:t>
-      </w:r>
-      <w:proofErr w:type="gramStart"/>
-      <w:r>
-        <w:rPr>
-          <w:rFonts w:ascii="Times New Roman" w:hAnsi="Times New Roman"/>
-        </w:rPr>
-        <w:t>个</w:t>
-      </w:r>
-      <w:proofErr w:type="gramEnd"/>
-      <w:r>
-        <w:rPr>
-          <w:rFonts w:ascii="Times New Roman" w:hAnsi="Times New Roman"/>
-        </w:rPr>
-        <w:t>国家，包含法国养老院数据）</w:t>
+        <w:t>15</w:t>
+      </w:r>
+      <w:r>
+        <w:rPr>
+          <w:rFonts w:ascii="Times New Roman" w:hAnsi="Times New Roman"/>
+        </w:rPr>
+        <w:t>个国家）</w:t>
       </w:r>
     </w:p>
     <w:p>
@@ -2165,10 +2047,10 @@
         </w:rPr>
         <w:lastRenderedPageBreak/>
         <w:drawing>
-          <wp:inline distT="0" distB="0" distL="0" distR="0" wp14:anchorId="34672FC8" wp14:editId="75A0CA5E">
+          <wp:inline distT="0" distB="0" distL="0" distR="0" wp14:anchorId="0E346FA6" wp14:editId="0CABFE76">
             <wp:extent cx="5224186" cy="2808000"/>
             <wp:effectExtent l="0" t="0" r="0" b="0"/>
-            <wp:docPr id="72" name="Picture 72"/>
+            <wp:docPr id="114" name="Picture 114"/>
             <wp:cNvGraphicFramePr>
               <a:graphicFrameLocks xmlns:a="http://schemas.openxmlformats.org/drawingml/2006/main" noChangeAspect="1"/>
             </wp:cNvGraphicFramePr>
@@ -2220,45 +2102,25 @@
         <w:rPr>
           <w:rFonts w:ascii="Times New Roman" w:hAnsi="Times New Roman"/>
         </w:rPr>
-        <w:t xml:space="preserve">  2-6 </w:t>
-      </w:r>
-      <w:r>
-        <w:rPr>
-          <w:rFonts w:ascii="Times New Roman" w:hAnsi="Times New Roman"/>
-        </w:rPr>
-        <w:t>全球累计</w:t>
-      </w:r>
-      <w:r>
-        <w:rPr>
-          <w:rFonts w:ascii="Times New Roman" w:hAnsi="Times New Roman"/>
-        </w:rPr>
-        <w:t>病死</w:t>
-      </w:r>
-      <w:r>
-        <w:rPr>
-          <w:rFonts w:ascii="Times New Roman" w:hAnsi="Times New Roman"/>
-        </w:rPr>
-        <w:t>人数来源构成（显示前</w:t>
-      </w:r>
-      <w:r>
-        <w:rPr>
-          <w:rFonts w:ascii="Times New Roman" w:hAnsi="Times New Roman"/>
-        </w:rPr>
-        <w:t xml:space="preserve"> 15 </w:t>
-      </w:r>
-      <w:proofErr w:type="gramStart"/>
-      <w:r>
-        <w:rPr>
-          <w:rFonts w:ascii="Times New Roman" w:hAnsi="Times New Roman"/>
-        </w:rPr>
-        <w:t>个</w:t>
-      </w:r>
-      <w:proofErr w:type="gramEnd"/>
-      <w:r>
-        <w:rPr>
-          <w:rFonts w:ascii="Times New Roman" w:hAnsi="Times New Roman"/>
-        </w:rPr>
-        <w:t>国家，包含法国养老院数据）</w:t>
+        <w:t xml:space="preserve"> 2-6 </w:t>
+      </w:r>
+      <w:r>
+        <w:rPr>
+          <w:rFonts w:ascii="Times New Roman" w:hAnsi="Times New Roman"/>
+        </w:rPr>
+        <w:t>全球累计病死人数来源构成（显示前</w:t>
+      </w:r>
+      <w:r>
+        <w:rPr>
+          <w:rFonts w:ascii="Times New Roman" w:hAnsi="Times New Roman"/>
+        </w:rPr>
+        <w:t>15</w:t>
+      </w:r>
+      <w:r>
+        <w:rPr>
+          <w:rFonts w:ascii="Times New Roman" w:hAnsi="Times New Roman"/>
+        </w:rPr>
+        <w:t>个国家）</w:t>
       </w:r>
     </w:p>
     <w:p>
@@ -2267,18 +2129,16 @@
         <w:spacing w:beforeLines="100" w:before="312"/>
         <w:ind w:firstLineChars="0" w:firstLine="0"/>
       </w:pPr>
-      <w:bookmarkStart w:id="5" w:name="_Toc40634422"/>
-      <w:r>
-        <w:t>2.2</w:t>
-      </w:r>
-      <w:r>
-        <w:t xml:space="preserve"> </w:t>
+      <w:bookmarkStart w:id="8" w:name="_Toc41168419"/>
+      <w:bookmarkStart w:id="9" w:name="_Toc41168517"/>
+      <w:r>
+        <w:t xml:space="preserve">2.2 </w:t>
       </w:r>
       <w:r>
         <w:t>全球确诊率：</w:t>
       </w:r>
       <w:r>
-        <w:t>0.060%</w:t>
+        <w:t>0.061%</w:t>
       </w:r>
       <w:r>
         <w:t>，病死率：</w:t>
@@ -2286,7 +2146,8 @@
       <w:r>
         <w:t>6.6%</w:t>
       </w:r>
-      <w:bookmarkEnd w:id="5"/>
+      <w:bookmarkEnd w:id="8"/>
+      <w:bookmarkEnd w:id="9"/>
     </w:p>
     <w:p>
       <w:pPr>
@@ -2298,10 +2159,10 @@
           <w:noProof/>
         </w:rPr>
         <w:drawing>
-          <wp:inline distT="0" distB="0" distL="0" distR="0" wp14:anchorId="348079A0" wp14:editId="3FC6C42B">
+          <wp:inline distT="0" distB="0" distL="0" distR="0" wp14:anchorId="3D4DAF76" wp14:editId="68511D5A">
             <wp:extent cx="3469091" cy="3816000"/>
             <wp:effectExtent l="0" t="0" r="0" b="0"/>
-            <wp:docPr id="73" name="Picture 73"/>
+            <wp:docPr id="115" name="Picture 115"/>
             <wp:cNvGraphicFramePr>
               <a:graphicFrameLocks xmlns:a="http://schemas.openxmlformats.org/drawingml/2006/main" noChangeAspect="1"/>
             </wp:cNvGraphicFramePr>
@@ -2370,14 +2231,7 @@
         <w:rPr>
           <w:rFonts w:ascii="Times New Roman" w:hAnsi="Times New Roman"/>
         </w:rPr>
-        <w:t>的国家中</w:t>
-      </w:r>
-      <w:proofErr w:type="gramStart"/>
-      <w:r>
-        <w:rPr>
-          <w:rFonts w:ascii="Times New Roman" w:hAnsi="Times New Roman"/>
-        </w:rPr>
-        <w:t>确诊率前</w:t>
+        <w:t>的国家中确诊率前</w:t>
       </w:r>
       <w:r>
         <w:rPr>
@@ -2389,14 +2243,7 @@
         <w:rPr>
           <w:rFonts w:ascii="Times New Roman" w:hAnsi="Times New Roman"/>
         </w:rPr>
-        <w:t>个</w:t>
-      </w:r>
-      <w:proofErr w:type="gramEnd"/>
-      <w:r>
-        <w:rPr>
-          <w:rFonts w:ascii="Times New Roman" w:hAnsi="Times New Roman"/>
-        </w:rPr>
-        <w:t>国家）</w:t>
+        <w:t>个国家）</w:t>
       </w:r>
     </w:p>
     <w:p>
@@ -2410,10 +2257,10 @@
         </w:rPr>
         <w:lastRenderedPageBreak/>
         <w:drawing>
-          <wp:inline distT="0" distB="0" distL="0" distR="0" wp14:anchorId="476085AE" wp14:editId="5CF538CE">
+          <wp:inline distT="0" distB="0" distL="0" distR="0" wp14:anchorId="0ADFFD96" wp14:editId="4E100895">
             <wp:extent cx="3469091" cy="3816000"/>
             <wp:effectExtent l="0" t="0" r="0" b="0"/>
-            <wp:docPr id="74" name="Picture 74"/>
+            <wp:docPr id="116" name="Picture 116"/>
             <wp:cNvGraphicFramePr>
               <a:graphicFrameLocks xmlns:a="http://schemas.openxmlformats.org/drawingml/2006/main" noChangeAspect="1"/>
             </wp:cNvGraphicFramePr>
@@ -2470,19 +2317,7 @@
         <w:rPr>
           <w:rFonts w:ascii="Times New Roman" w:hAnsi="Times New Roman"/>
         </w:rPr>
-        <w:t>各国病死率（病死率为累计</w:t>
-      </w:r>
-      <w:r>
-        <w:rPr>
-          <w:rFonts w:ascii="Times New Roman" w:hAnsi="Times New Roman"/>
-        </w:rPr>
-        <w:t>病死</w:t>
-      </w:r>
-      <w:r>
-        <w:rPr>
-          <w:rFonts w:ascii="Times New Roman" w:hAnsi="Times New Roman"/>
-        </w:rPr>
-        <w:t>人数占累计确诊人数的百分比，仅显示累计确诊人数超过</w:t>
+        <w:t>各国病死率（病死率为累计病死人数占累计确诊人数的百分比，仅显示累计确诊人数超过</w:t>
       </w:r>
       <w:r>
         <w:rPr>
@@ -2494,14 +2329,7 @@
         <w:rPr>
           <w:rFonts w:ascii="Times New Roman" w:hAnsi="Times New Roman"/>
         </w:rPr>
-        <w:t>的国家中</w:t>
-      </w:r>
-      <w:proofErr w:type="gramStart"/>
-      <w:r>
-        <w:rPr>
-          <w:rFonts w:ascii="Times New Roman" w:hAnsi="Times New Roman"/>
-        </w:rPr>
-        <w:t>病死率前</w:t>
+        <w:t>的国家中病死率前</w:t>
       </w:r>
       <w:r>
         <w:rPr>
@@ -2513,14 +2341,7 @@
         <w:rPr>
           <w:rFonts w:ascii="Times New Roman" w:hAnsi="Times New Roman"/>
         </w:rPr>
-        <w:t>个</w:t>
-      </w:r>
-      <w:proofErr w:type="gramEnd"/>
-      <w:r>
-        <w:rPr>
-          <w:rFonts w:ascii="Times New Roman" w:hAnsi="Times New Roman"/>
-        </w:rPr>
-        <w:t>国家）</w:t>
+        <w:t>个国家）</w:t>
       </w:r>
     </w:p>
     <w:p>
@@ -2533,10 +2354,10 @@
           <w:noProof/>
         </w:rPr>
         <w:drawing>
-          <wp:inline distT="0" distB="0" distL="0" distR="0" wp14:anchorId="46911372" wp14:editId="46A3E9BC">
+          <wp:inline distT="0" distB="0" distL="0" distR="0" wp14:anchorId="58261298" wp14:editId="47A44296">
             <wp:extent cx="3469091" cy="3816000"/>
             <wp:effectExtent l="0" t="0" r="0" b="0"/>
-            <wp:docPr id="75" name="Picture 75"/>
+            <wp:docPr id="117" name="Picture 117"/>
             <wp:cNvGraphicFramePr>
               <a:graphicFrameLocks xmlns:a="http://schemas.openxmlformats.org/drawingml/2006/main" noChangeAspect="1"/>
             </wp:cNvGraphicFramePr>
@@ -2544,7 +2365,7 @@
               <a:graphicData uri="http://schemas.openxmlformats.org/drawingml/2006/picture">
                 <pic:pic xmlns:pic="http://schemas.openxmlformats.org/drawingml/2006/picture">
                   <pic:nvPicPr>
-                    <pic:cNvPr id="0" name="2_9.png"/>
+                    <pic:cNvPr id="0" name="image.png"/>
                     <pic:cNvPicPr/>
                   </pic:nvPicPr>
                   <pic:blipFill>
@@ -2573,7 +2394,7 @@
       <w:pPr>
         <w:pStyle w:val="4"/>
         <w:keepNext w:val="0"/>
-        <w:spacing w:afterLines="50" w:after="156"/>
+        <w:jc w:val="both"/>
         <w:rPr>
           <w:rFonts w:ascii="Times New Roman" w:hAnsi="Times New Roman"/>
         </w:rPr>
@@ -2594,19 +2415,7 @@
         <w:rPr>
           <w:rFonts w:ascii="Times New Roman" w:hAnsi="Times New Roman"/>
         </w:rPr>
-        <w:t>各国检测率（检测率为</w:t>
-      </w:r>
-      <w:r>
-        <w:rPr>
-          <w:rFonts w:ascii="Times New Roman" w:hAnsi="Times New Roman"/>
-        </w:rPr>
-        <w:t>累计检测数</w:t>
-      </w:r>
-      <w:r>
-        <w:rPr>
-          <w:rFonts w:ascii="Times New Roman" w:hAnsi="Times New Roman"/>
-        </w:rPr>
-        <w:t>占总人口的百分比，仅显示累计确诊人数超过</w:t>
+        <w:t>各国治愈率（治愈率为累计治愈数占累计确诊人数的百分比，仅显示累计确诊人数超过</w:t>
       </w:r>
       <w:r>
         <w:rPr>
@@ -2618,14 +2427,7 @@
         <w:rPr>
           <w:rFonts w:ascii="Times New Roman" w:hAnsi="Times New Roman"/>
         </w:rPr>
-        <w:t>的国家中</w:t>
-      </w:r>
-      <w:proofErr w:type="gramStart"/>
-      <w:r>
-        <w:rPr>
-          <w:rFonts w:ascii="Times New Roman" w:hAnsi="Times New Roman"/>
-        </w:rPr>
-        <w:t>检测率前</w:t>
+        <w:t>的国家中治愈率前</w:t>
       </w:r>
       <w:r>
         <w:rPr>
@@ -2637,14 +2439,7 @@
         <w:rPr>
           <w:rFonts w:ascii="Times New Roman" w:hAnsi="Times New Roman"/>
         </w:rPr>
-        <w:t>个</w:t>
-      </w:r>
-      <w:proofErr w:type="gramEnd"/>
-      <w:r>
-        <w:rPr>
-          <w:rFonts w:ascii="Times New Roman" w:hAnsi="Times New Roman"/>
-        </w:rPr>
-        <w:t>国家，部分国家检测数据更新不及时）</w:t>
+        <w:t>个国家，部分国家数据更新不及时）</w:t>
       </w:r>
     </w:p>
     <w:p>
@@ -2658,10 +2453,10 @@
         </w:rPr>
         <w:lastRenderedPageBreak/>
         <w:drawing>
-          <wp:inline distT="0" distB="0" distL="0" distR="0" wp14:anchorId="194AABAA" wp14:editId="677D3BA0">
-            <wp:extent cx="3469090" cy="3816000"/>
+          <wp:inline distT="0" distB="0" distL="0" distR="0" wp14:anchorId="039B4784" wp14:editId="77135051">
+            <wp:extent cx="3469091" cy="3816000"/>
             <wp:effectExtent l="0" t="0" r="0" b="0"/>
-            <wp:docPr id="76" name="Picture 76"/>
+            <wp:docPr id="118" name="Picture 118"/>
             <wp:cNvGraphicFramePr>
               <a:graphicFrameLocks xmlns:a="http://schemas.openxmlformats.org/drawingml/2006/main" noChangeAspect="1"/>
             </wp:cNvGraphicFramePr>
@@ -2681,7 +2476,7 @@
                   <pic:spPr>
                     <a:xfrm>
                       <a:off x="0" y="0"/>
-                      <a:ext cx="3469090" cy="3816000"/>
+                      <a:ext cx="3469091" cy="3816000"/>
                     </a:xfrm>
                     <a:prstGeom prst="rect">
                       <a:avLst/>
@@ -2698,7 +2493,7 @@
       <w:pPr>
         <w:pStyle w:val="4"/>
         <w:keepNext w:val="0"/>
-        <w:jc w:val="both"/>
+        <w:spacing w:afterLines="50" w:after="156"/>
         <w:rPr>
           <w:rFonts w:ascii="Times New Roman" w:hAnsi="Times New Roman"/>
         </w:rPr>
@@ -2713,37 +2508,13 @@
         <w:rPr>
           <w:rFonts w:ascii="Times New Roman" w:hAnsi="Times New Roman"/>
         </w:rPr>
-        <w:t>2-</w:t>
-      </w:r>
-      <w:r>
-        <w:rPr>
-          <w:rFonts w:ascii="Times New Roman" w:hAnsi="Times New Roman"/>
-        </w:rPr>
-        <w:t>10</w:t>
-      </w:r>
-      <w:r>
-        <w:rPr>
-          <w:rFonts w:ascii="Times New Roman" w:hAnsi="Times New Roman"/>
-        </w:rPr>
-        <w:t xml:space="preserve"> </w:t>
-      </w:r>
-      <w:r>
-        <w:rPr>
-          <w:rFonts w:ascii="Times New Roman" w:hAnsi="Times New Roman"/>
-        </w:rPr>
-        <w:t>各国阳性率（阳性率为累计确诊人数占</w:t>
-      </w:r>
-      <w:r>
-        <w:rPr>
-          <w:rFonts w:ascii="Times New Roman" w:hAnsi="Times New Roman"/>
-        </w:rPr>
-        <w:t>累计检测数</w:t>
-      </w:r>
-      <w:r>
-        <w:rPr>
-          <w:rFonts w:ascii="Times New Roman" w:hAnsi="Times New Roman"/>
-        </w:rPr>
-        <w:t>的百分比，仅显示累计确诊人数超过</w:t>
+        <w:t xml:space="preserve">2-10 </w:t>
+      </w:r>
+      <w:r>
+        <w:rPr>
+          <w:rFonts w:ascii="Times New Roman" w:hAnsi="Times New Roman"/>
+        </w:rPr>
+        <w:t>各国检测率（检测率为累计检测数占总人口的百分比，仅显示累计确诊人数超过</w:t>
       </w:r>
       <w:r>
         <w:rPr>
@@ -2753,22 +2524,9 @@
       </w:r>
       <w:r>
         <w:rPr>
-          <w:rFonts w:ascii="Times New Roman" w:hAnsi="Times New Roman" w:hint="eastAsia"/>
-        </w:rPr>
-        <w:t>的</w:t>
-      </w:r>
-      <w:r>
-        <w:rPr>
-          <w:rFonts w:ascii="Times New Roman" w:hAnsi="Times New Roman"/>
-        </w:rPr>
-        <w:t>国家中</w:t>
-      </w:r>
-      <w:proofErr w:type="gramStart"/>
-      <w:r>
-        <w:rPr>
-          <w:rFonts w:ascii="Times New Roman" w:hAnsi="Times New Roman"/>
-        </w:rPr>
-        <w:t>阳性率前</w:t>
+          <w:rFonts w:ascii="Times New Roman" w:hAnsi="Times New Roman"/>
+        </w:rPr>
+        <w:t>的国家中检测率前</w:t>
       </w:r>
       <w:r>
         <w:rPr>
@@ -2780,65 +2538,23 @@
         <w:rPr>
           <w:rFonts w:ascii="Times New Roman" w:hAnsi="Times New Roman"/>
         </w:rPr>
-        <w:t>个</w:t>
-      </w:r>
-      <w:proofErr w:type="gramEnd"/>
-      <w:r>
-        <w:rPr>
-          <w:rFonts w:ascii="Times New Roman" w:hAnsi="Times New Roman"/>
-        </w:rPr>
-        <w:t>国家，部分国家数据更新不及时）</w:t>
-      </w:r>
-    </w:p>
-    <w:p>
-      <w:pPr>
-        <w:pStyle w:val="2"/>
-        <w:spacing w:beforeLines="100" w:before="312"/>
+        <w:t>个国家，部分国家数据更新不及时）</w:t>
+      </w:r>
+    </w:p>
+    <w:p>
+      <w:pPr>
         <w:ind w:firstLineChars="0" w:firstLine="0"/>
-      </w:pPr>
-      <w:bookmarkStart w:id="6" w:name="_Toc40634423"/>
-      <w:r>
-        <w:t>2.3</w:t>
-      </w:r>
-      <w:r>
-        <w:t xml:space="preserve"> </w:t>
-      </w:r>
-      <w:r>
-        <w:t>全球本周新增确诊：</w:t>
-      </w:r>
-      <w:r>
-        <w:t>621,575</w:t>
-      </w:r>
-      <w:r>
-        <w:t>例，</w:t>
-      </w:r>
-      <w:r>
-        <w:t>病死</w:t>
-      </w:r>
-      <w:r>
-        <w:t>：</w:t>
-      </w:r>
-      <w:r>
-        <w:t>32,421</w:t>
-      </w:r>
-      <w:r>
-        <w:t>例</w:t>
-      </w:r>
-      <w:bookmarkEnd w:id="6"/>
-    </w:p>
-    <w:p>
-      <w:pPr>
-        <w:ind w:firstLineChars="0" w:firstLine="0"/>
+        <w:jc w:val="center"/>
       </w:pPr>
       <w:r>
         <w:rPr>
           <w:noProof/>
         </w:rPr>
         <w:drawing>
-          <wp:inline distT="0" distB="0" distL="0" distR="0" wp14:anchorId="33D7A797" wp14:editId="5BA1F3CC">
-            <wp:extent cx="2628000" cy="1511099"/>
-            <wp:effectExtent l="0" t="0" r="1270" b="0"/>
-            <wp:docPr id="77" name="Picture 77"/>
+          <wp:inline distT="0" distB="0" distL="0" distR="0" wp14:anchorId="3AFD2A90" wp14:editId="1D56A8F6">
+            <wp:extent cx="3469091" cy="3816000"/>
+            <wp:effectExtent l="0" t="0" r="0" b="0"/>
+            <wp:docPr id="119" name="Picture 119"/>
             <wp:cNvGraphicFramePr>
               <a:graphicFrameLocks xmlns:a="http://schemas.openxmlformats.org/drawingml/2006/main" noChangeAspect="1"/>
             </wp:cNvGraphicFramePr>
@@ -2846,7 +2562,7 @@
               <a:graphicData uri="http://schemas.openxmlformats.org/drawingml/2006/picture">
                 <pic:pic xmlns:pic="http://schemas.openxmlformats.org/drawingml/2006/picture">
                   <pic:nvPicPr>
-                    <pic:cNvPr id="0" name="2_11_a.png"/>
+                    <pic:cNvPr id="0" name="2_11.png"/>
                     <pic:cNvPicPr/>
                   </pic:nvPicPr>
                   <pic:blipFill>
@@ -2858,7 +2574,7 @@
                   <pic:spPr>
                     <a:xfrm>
                       <a:off x="0" y="0"/>
-                      <a:ext cx="2628000" cy="1511099"/>
+                      <a:ext cx="3469091" cy="3816000"/>
                     </a:xfrm>
                     <a:prstGeom prst="rect">
                       <a:avLst/>
@@ -2870,15 +2586,103 @@
           </wp:inline>
         </w:drawing>
       </w:r>
+    </w:p>
+    <w:p>
+      <w:pPr>
+        <w:pStyle w:val="4"/>
+        <w:keepNext w:val="0"/>
+        <w:jc w:val="both"/>
+        <w:rPr>
+          <w:rFonts w:ascii="Times New Roman" w:hAnsi="Times New Roman"/>
+        </w:rPr>
+      </w:pPr>
+      <w:r>
+        <w:rPr>
+          <w:rFonts w:ascii="Times New Roman" w:hAnsi="Times New Roman"/>
+        </w:rPr>
+        <w:t>图</w:t>
+      </w:r>
+      <w:r>
+        <w:rPr>
+          <w:rFonts w:ascii="Times New Roman" w:hAnsi="Times New Roman"/>
+        </w:rPr>
+        <w:t xml:space="preserve">2-11 </w:t>
+      </w:r>
+      <w:r>
+        <w:rPr>
+          <w:rFonts w:ascii="Times New Roman" w:hAnsi="Times New Roman"/>
+        </w:rPr>
+        <w:t>各国阳性率（阳性率为累计确诊人数占累计检测数的百分比，仅显示累计确诊人数超过</w:t>
+      </w:r>
+      <w:r>
+        <w:rPr>
+          <w:rFonts w:ascii="Times New Roman" w:hAnsi="Times New Roman"/>
+        </w:rPr>
+        <w:t>2000</w:t>
+      </w:r>
+      <w:r>
+        <w:rPr>
+          <w:rFonts w:ascii="Times New Roman" w:hAnsi="Times New Roman"/>
+        </w:rPr>
+        <w:t>的国家中阳性率前</w:t>
+      </w:r>
+      <w:r>
+        <w:rPr>
+          <w:rFonts w:ascii="Times New Roman" w:hAnsi="Times New Roman"/>
+        </w:rPr>
+        <w:t>20</w:t>
+      </w:r>
+      <w:r>
+        <w:rPr>
+          <w:rFonts w:ascii="Times New Roman" w:hAnsi="Times New Roman"/>
+        </w:rPr>
+        <w:t>个国家，部分国家数据更新不及时）</w:t>
+      </w:r>
+    </w:p>
+    <w:p>
+      <w:pPr>
+        <w:pStyle w:val="2"/>
+        <w:spacing w:beforeLines="100" w:before="312"/>
+        <w:ind w:firstLineChars="0" w:firstLine="0"/>
+      </w:pPr>
+      <w:bookmarkStart w:id="10" w:name="_Toc41168420"/>
+      <w:bookmarkStart w:id="11" w:name="_Toc41168518"/>
+      <w:r>
+        <w:lastRenderedPageBreak/>
+        <w:t xml:space="preserve">2.3 </w:t>
+      </w:r>
+      <w:r>
+        <w:t>全球本周新增确诊：</w:t>
+      </w:r>
+      <w:r>
+        <w:t>620,038</w:t>
+      </w:r>
+      <w:r>
+        <w:t>例，病死：</w:t>
+      </w:r>
+      <w:r>
+        <w:t>32,757</w:t>
+      </w:r>
+      <w:r>
+        <w:t>例</w:t>
+      </w:r>
+      <w:bookmarkEnd w:id="10"/>
+      <w:bookmarkEnd w:id="11"/>
+    </w:p>
+    <w:p>
+      <w:pPr>
+        <w:ind w:firstLineChars="0" w:firstLine="0"/>
+        <w:jc w:val="center"/>
+      </w:pPr>
       <w:r>
         <w:rPr>
           <w:noProof/>
         </w:rPr>
         <w:drawing>
-          <wp:inline distT="0" distB="0" distL="0" distR="0" wp14:anchorId="3D6AFEDB" wp14:editId="0FC96DA5">
-            <wp:extent cx="2628000" cy="1511099"/>
-            <wp:effectExtent l="0" t="0" r="1270" b="0"/>
-            <wp:docPr id="78" name="Picture 78"/>
+          <wp:inline distT="0" distB="0" distL="0" distR="0" wp14:anchorId="209CA642" wp14:editId="04962686">
+            <wp:extent cx="2566957" cy="1476000"/>
+            <wp:effectExtent l="0" t="0" r="5080" b="0"/>
+            <wp:docPr id="120" name="Picture 120"/>
             <wp:cNvGraphicFramePr>
               <a:graphicFrameLocks xmlns:a="http://schemas.openxmlformats.org/drawingml/2006/main" noChangeAspect="1"/>
             </wp:cNvGraphicFramePr>
@@ -2886,7 +2690,7 @@
               <a:graphicData uri="http://schemas.openxmlformats.org/drawingml/2006/picture">
                 <pic:pic xmlns:pic="http://schemas.openxmlformats.org/drawingml/2006/picture">
                   <pic:nvPicPr>
-                    <pic:cNvPr id="0" name="2_11_b.png"/>
+                    <pic:cNvPr id="0" name="2_12_a.png"/>
                     <pic:cNvPicPr/>
                   </pic:nvPicPr>
                   <pic:blipFill>
@@ -2898,7 +2702,7 @@
                   <pic:spPr>
                     <a:xfrm>
                       <a:off x="0" y="0"/>
-                      <a:ext cx="2628000" cy="1511099"/>
+                      <a:ext cx="2566957" cy="1476000"/>
                     </a:xfrm>
                     <a:prstGeom prst="rect">
                       <a:avLst/>
@@ -2910,160 +2714,15 @@
           </wp:inline>
         </w:drawing>
       </w:r>
-    </w:p>
-    <w:p>
-      <w:pPr>
-        <w:pStyle w:val="af6"/>
-        <w:ind w:left="960" w:firstLineChars="500" w:firstLine="1200"/>
-        <w:rPr>
-          <w:rFonts w:eastAsia="宋体" w:cstheme="majorBidi"/>
-          <w:bCs/>
-          <w:sz w:val="24"/>
-          <w:szCs w:val="28"/>
-        </w:rPr>
-      </w:pPr>
-      <w:r>
-        <w:rPr>
-          <w:rFonts w:eastAsia="宋体" w:cstheme="majorBidi"/>
-          <w:bCs/>
-          <w:sz w:val="24"/>
-          <w:szCs w:val="28"/>
-        </w:rPr>
-        <w:t>(a)</w:t>
-      </w:r>
-      <w:r>
-        <w:rPr>
-          <w:rFonts w:eastAsia="宋体" w:cstheme="majorBidi" w:hint="eastAsia"/>
-          <w:bCs/>
-          <w:sz w:val="24"/>
-          <w:szCs w:val="28"/>
-        </w:rPr>
-        <w:t xml:space="preserve"> </w:t>
-      </w:r>
-      <w:r>
-        <w:rPr>
-          <w:rFonts w:eastAsia="宋体" w:cstheme="majorBidi"/>
-          <w:bCs/>
-          <w:sz w:val="24"/>
-          <w:szCs w:val="28"/>
-        </w:rPr>
-        <w:t xml:space="preserve">                                                         </w:t>
-      </w:r>
-      <w:proofErr w:type="gramStart"/>
-      <w:r>
-        <w:rPr>
-          <w:rFonts w:eastAsia="宋体" w:cstheme="majorBidi"/>
-          <w:bCs/>
-          <w:sz w:val="24"/>
-          <w:szCs w:val="28"/>
-        </w:rPr>
-        <w:t xml:space="preserve">   (</w:t>
-      </w:r>
-      <w:proofErr w:type="gramEnd"/>
-      <w:r>
-        <w:rPr>
-          <w:rFonts w:eastAsia="宋体" w:cstheme="majorBidi"/>
-          <w:bCs/>
-          <w:sz w:val="24"/>
-          <w:szCs w:val="28"/>
-        </w:rPr>
-        <w:t>b)</w:t>
-      </w:r>
-    </w:p>
-    <w:p>
-      <w:pPr>
-        <w:pStyle w:val="4"/>
-        <w:keepNext w:val="0"/>
-        <w:spacing w:afterLines="50" w:after="156"/>
-        <w:rPr>
-          <w:rFonts w:ascii="Times New Roman" w:hAnsi="Times New Roman"/>
-        </w:rPr>
-      </w:pPr>
-      <w:r>
-        <w:rPr>
-          <w:rFonts w:ascii="Times New Roman" w:hAnsi="Times New Roman"/>
-        </w:rPr>
-        <w:t>图</w:t>
-      </w:r>
-      <w:r>
-        <w:rPr>
-          <w:rFonts w:ascii="Times New Roman" w:hAnsi="Times New Roman"/>
-        </w:rPr>
-        <w:t xml:space="preserve">2-11 </w:t>
-      </w:r>
-      <w:r>
-        <w:rPr>
-          <w:rFonts w:ascii="Times New Roman" w:hAnsi="Times New Roman"/>
-        </w:rPr>
-        <w:t>全球本周新增确诊人数增长曲线（</w:t>
-      </w:r>
-      <w:r>
-        <w:rPr>
-          <w:rFonts w:ascii="Times New Roman" w:hAnsi="Times New Roman"/>
-        </w:rPr>
-        <w:t>a</w:t>
-      </w:r>
-      <w:r>
-        <w:rPr>
-          <w:rFonts w:ascii="Times New Roman" w:hAnsi="Times New Roman"/>
-        </w:rPr>
-        <w:t>）、新增</w:t>
-      </w:r>
-      <w:r>
-        <w:rPr>
-          <w:rFonts w:ascii="Times New Roman" w:hAnsi="Times New Roman"/>
-        </w:rPr>
-        <w:t>病死</w:t>
-      </w:r>
-      <w:r>
-        <w:rPr>
-          <w:rFonts w:ascii="Times New Roman" w:hAnsi="Times New Roman"/>
-        </w:rPr>
-        <w:t>人数增长曲线（</w:t>
-      </w:r>
-      <w:r>
-        <w:rPr>
-          <w:rFonts w:ascii="Times New Roman" w:hAnsi="Times New Roman"/>
-        </w:rPr>
-        <w:t>b</w:t>
-      </w:r>
-      <w:r>
-        <w:rPr>
-          <w:rFonts w:ascii="Times New Roman" w:hAnsi="Times New Roman"/>
-        </w:rPr>
-        <w:t>）</w:t>
-      </w:r>
-    </w:p>
-    <w:p>
-      <w:pPr>
-        <w:pStyle w:val="2"/>
-        <w:spacing w:beforeLines="100" w:before="312"/>
-        <w:ind w:firstLineChars="0" w:firstLine="0"/>
-      </w:pPr>
-      <w:bookmarkStart w:id="7" w:name="_Toc40634424"/>
-      <w:r>
-        <w:lastRenderedPageBreak/>
-        <w:t xml:space="preserve">2.4 </w:t>
-      </w:r>
-      <w:r>
-        <w:t>全球本周新增确诊主要来源：美国、巴西</w:t>
-      </w:r>
-      <w:bookmarkEnd w:id="7"/>
-    </w:p>
-    <w:p>
-      <w:pPr>
-        <w:ind w:firstLineChars="0" w:firstLine="0"/>
-        <w:jc w:val="center"/>
-      </w:pPr>
       <w:r>
         <w:rPr>
           <w:noProof/>
         </w:rPr>
         <w:drawing>
-          <wp:inline distT="0" distB="0" distL="0" distR="0" wp14:anchorId="79F02F7C" wp14:editId="0E5A9286">
-            <wp:extent cx="5224186" cy="2808000"/>
-            <wp:effectExtent l="0" t="0" r="0" b="0"/>
-            <wp:docPr id="79" name="Picture 79"/>
+          <wp:inline distT="0" distB="0" distL="0" distR="0" wp14:anchorId="6A0410E5" wp14:editId="449F9513">
+            <wp:extent cx="2566957" cy="1476000"/>
+            <wp:effectExtent l="0" t="0" r="5080" b="0"/>
+            <wp:docPr id="121" name="Picture 121"/>
             <wp:cNvGraphicFramePr>
               <a:graphicFrameLocks xmlns:a="http://schemas.openxmlformats.org/drawingml/2006/main" noChangeAspect="1"/>
             </wp:cNvGraphicFramePr>
@@ -3071,7 +2730,7 @@
               <a:graphicData uri="http://schemas.openxmlformats.org/drawingml/2006/picture">
                 <pic:pic xmlns:pic="http://schemas.openxmlformats.org/drawingml/2006/picture">
                   <pic:nvPicPr>
-                    <pic:cNvPr id="0" name="2_12.png"/>
+                    <pic:cNvPr id="0" name="2_12_b.png"/>
                     <pic:cNvPicPr/>
                   </pic:nvPicPr>
                   <pic:blipFill>
@@ -3083,7 +2742,7 @@
                   <pic:spPr>
                     <a:xfrm>
                       <a:off x="0" y="0"/>
-                      <a:ext cx="5224186" cy="2808000"/>
+                      <a:ext cx="2566957" cy="1476000"/>
                     </a:xfrm>
                     <a:prstGeom prst="rect">
                       <a:avLst/>
@@ -3098,9 +2757,68 @@
     </w:p>
     <w:p>
       <w:pPr>
+        <w:pStyle w:val="af6"/>
+        <w:ind w:left="960" w:firstLineChars="500" w:firstLine="1200"/>
+        <w:rPr>
+          <w:rFonts w:eastAsia="宋体" w:cstheme="majorBidi"/>
+          <w:bCs/>
+          <w:sz w:val="24"/>
+          <w:szCs w:val="28"/>
+        </w:rPr>
+      </w:pPr>
+      <w:r>
+        <w:rPr>
+          <w:rFonts w:eastAsia="宋体" w:cstheme="majorBidi"/>
+          <w:bCs/>
+          <w:sz w:val="24"/>
+          <w:szCs w:val="28"/>
+        </w:rPr>
+        <w:t>(a)</w:t>
+      </w:r>
+      <w:r>
+        <w:rPr>
+          <w:rFonts w:eastAsia="宋体" w:cstheme="majorBidi" w:hint="eastAsia"/>
+          <w:bCs/>
+          <w:sz w:val="24"/>
+          <w:szCs w:val="28"/>
+        </w:rPr>
+        <w:t xml:space="preserve"> </w:t>
+      </w:r>
+      <w:r>
+        <w:rPr>
+          <w:rFonts w:eastAsia="宋体" w:cstheme="majorBidi"/>
+          <w:bCs/>
+          <w:sz w:val="24"/>
+          <w:szCs w:val="28"/>
+        </w:rPr>
+        <w:t xml:space="preserve">                                                         </w:t>
+      </w:r>
+      <w:proofErr w:type="gramStart"/>
+      <w:r>
+        <w:rPr>
+          <w:rFonts w:eastAsia="宋体" w:cstheme="majorBidi"/>
+          <w:bCs/>
+          <w:sz w:val="24"/>
+          <w:szCs w:val="28"/>
+        </w:rPr>
+        <w:t xml:space="preserve">   (</w:t>
+      </w:r>
+      <w:proofErr w:type="gramEnd"/>
+      <w:r>
+        <w:rPr>
+          <w:rFonts w:eastAsia="宋体" w:cstheme="majorBidi"/>
+          <w:bCs/>
+          <w:sz w:val="24"/>
+          <w:szCs w:val="28"/>
+        </w:rPr>
+        <w:t>b)</w:t>
+      </w:r>
+    </w:p>
+    <w:p>
+      <w:pPr>
         <w:pStyle w:val="4"/>
         <w:keepNext w:val="0"/>
-        <w:spacing w:before="156" w:afterLines="50" w:after="156"/>
+        <w:spacing w:afterLines="50" w:after="156"/>
         <w:rPr>
           <w:rFonts w:ascii="Times New Roman" w:hAnsi="Times New Roman"/>
         </w:rPr>
@@ -3121,19 +2839,31 @@
         <w:rPr>
           <w:rFonts w:ascii="Times New Roman" w:hAnsi="Times New Roman"/>
         </w:rPr>
-        <w:t>全球本周新增确诊人数来源构成（显示前</w:t>
-      </w:r>
-      <w:r>
-        <w:rPr>
-          <w:rFonts w:ascii="Times New Roman" w:hAnsi="Times New Roman"/>
-        </w:rPr>
-        <w:t>15</w:t>
-      </w:r>
-      <w:r>
-        <w:rPr>
-          <w:rFonts w:ascii="Times New Roman" w:hAnsi="Times New Roman"/>
-        </w:rPr>
-        <w:t>个国家，包含法国养老院数据）</w:t>
+        <w:t>全球本周新增确诊人数增长曲线（</w:t>
+      </w:r>
+      <w:r>
+        <w:rPr>
+          <w:rFonts w:ascii="Times New Roman" w:hAnsi="Times New Roman"/>
+        </w:rPr>
+        <w:t>a</w:t>
+      </w:r>
+      <w:r>
+        <w:rPr>
+          <w:rFonts w:ascii="Times New Roman" w:hAnsi="Times New Roman"/>
+        </w:rPr>
+        <w:t>）、新增病死人数增长曲线（</w:t>
+      </w:r>
+      <w:r>
+        <w:rPr>
+          <w:rFonts w:ascii="Times New Roman" w:hAnsi="Times New Roman"/>
+        </w:rPr>
+        <w:t>b</w:t>
+      </w:r>
+      <w:r>
+        <w:rPr>
+          <w:rFonts w:ascii="Times New Roman" w:hAnsi="Times New Roman"/>
+        </w:rPr>
+        <w:t>）</w:t>
       </w:r>
     </w:p>
     <w:p>
@@ -3142,20 +2872,16 @@
         <w:spacing w:beforeLines="100" w:before="312"/>
         <w:ind w:firstLineChars="0" w:firstLine="0"/>
       </w:pPr>
-      <w:bookmarkStart w:id="8" w:name="_Toc40634425"/>
-      <w:r>
-        <w:t xml:space="preserve">2.5 </w:t>
-      </w:r>
-      <w:r>
-        <w:t>全球本周新增</w:t>
-      </w:r>
-      <w:r>
-        <w:t>病死</w:t>
-      </w:r>
-      <w:r>
-        <w:t>主要来源：美国、巴西</w:t>
-      </w:r>
-      <w:bookmarkEnd w:id="8"/>
+      <w:bookmarkStart w:id="12" w:name="_Toc41168421"/>
+      <w:bookmarkStart w:id="13" w:name="_Toc41168519"/>
+      <w:r>
+        <w:t xml:space="preserve">2.4 </w:t>
+      </w:r>
+      <w:r>
+        <w:t>全球本周新增确诊主要来源：美国、巴西</w:t>
+      </w:r>
+      <w:bookmarkEnd w:id="12"/>
+      <w:bookmarkEnd w:id="13"/>
     </w:p>
     <w:p>
       <w:pPr>
@@ -3167,10 +2893,10 @@
           <w:noProof/>
         </w:rPr>
         <w:drawing>
-          <wp:inline distT="0" distB="0" distL="0" distR="0" wp14:anchorId="43B3D680" wp14:editId="6538D2B3">
-            <wp:extent cx="5224186" cy="2808000"/>
-            <wp:effectExtent l="0" t="0" r="0" b="0"/>
-            <wp:docPr id="80" name="Picture 80"/>
+          <wp:inline distT="0" distB="0" distL="0" distR="0" wp14:anchorId="2B229618" wp14:editId="6789EE1D">
+            <wp:extent cx="3817675" cy="2052000"/>
+            <wp:effectExtent l="0" t="0" r="0" b="5715"/>
+            <wp:docPr id="122" name="Picture 122"/>
             <wp:cNvGraphicFramePr>
               <a:graphicFrameLocks xmlns:a="http://schemas.openxmlformats.org/drawingml/2006/main" noChangeAspect="1"/>
             </wp:cNvGraphicFramePr>
@@ -3178,7 +2904,7 @@
               <a:graphicData uri="http://schemas.openxmlformats.org/drawingml/2006/picture">
                 <pic:pic xmlns:pic="http://schemas.openxmlformats.org/drawingml/2006/picture">
                   <pic:nvPicPr>
-                    <pic:cNvPr id="0" name="2_13.png"/>
+                    <pic:cNvPr id="0" name="image.png"/>
                     <pic:cNvPicPr/>
                   </pic:nvPicPr>
                   <pic:blipFill>
@@ -3190,7 +2916,7 @@
                   <pic:spPr>
                     <a:xfrm>
                       <a:off x="0" y="0"/>
-                      <a:ext cx="5224186" cy="2808000"/>
+                      <a:ext cx="3817675" cy="2052000"/>
                     </a:xfrm>
                     <a:prstGeom prst="rect">
                       <a:avLst/>
@@ -3228,19 +2954,7 @@
         <w:rPr>
           <w:rFonts w:ascii="Times New Roman" w:hAnsi="Times New Roman"/>
         </w:rPr>
-        <w:t>全球本周新增</w:t>
-      </w:r>
-      <w:r>
-        <w:rPr>
-          <w:rFonts w:ascii="Times New Roman" w:hAnsi="Times New Roman"/>
-        </w:rPr>
-        <w:t>病死</w:t>
-      </w:r>
-      <w:r>
-        <w:rPr>
-          <w:rFonts w:ascii="Times New Roman" w:hAnsi="Times New Roman"/>
-        </w:rPr>
-        <w:t>人数来源构成（显示前</w:t>
+        <w:t>全球本周新增确诊人数来源构成（显示前</w:t>
       </w:r>
       <w:r>
         <w:rPr>
@@ -3252,42 +2966,25 @@
         <w:rPr>
           <w:rFonts w:ascii="Times New Roman" w:hAnsi="Times New Roman"/>
         </w:rPr>
-        <w:t>个国家，包含法国养老院数据）</w:t>
+        <w:t>个国家）</w:t>
       </w:r>
     </w:p>
     <w:p>
       <w:pPr>
         <w:pStyle w:val="2"/>
-        <w:spacing w:beforeLines="100" w:before="312" w:line="240" w:lineRule="auto"/>
+        <w:spacing w:beforeLines="100" w:before="312"/>
         <w:ind w:firstLineChars="0" w:firstLine="0"/>
-        <w:rPr>
-          <w:spacing w:val="-90"/>
-        </w:rPr>
-      </w:pPr>
-      <w:bookmarkStart w:id="9" w:name="_Toc40634426"/>
-      <w:r>
-        <w:lastRenderedPageBreak/>
-        <w:t xml:space="preserve">2.6 </w:t>
-      </w:r>
-      <w:r>
-        <w:t>本周新增确诊增长最快：</w:t>
-      </w:r>
-      <w:r>
-        <w:rPr>
-          <w:rFonts w:hint="eastAsia"/>
-        </w:rPr>
-        <w:t>科威特</w:t>
-      </w:r>
-      <w:r>
-        <w:t>，新增</w:t>
-      </w:r>
-      <w:r>
-        <w:t>病死</w:t>
-      </w:r>
-      <w:r>
-        <w:t>增长最快：厄瓜多尔</w:t>
-      </w:r>
-      <w:bookmarkEnd w:id="9"/>
+      </w:pPr>
+      <w:bookmarkStart w:id="14" w:name="_Toc41168422"/>
+      <w:bookmarkStart w:id="15" w:name="_Toc41168520"/>
+      <w:r>
+        <w:t xml:space="preserve">2.5 </w:t>
+      </w:r>
+      <w:r>
+        <w:t>全球本周新增病死主要来源：美国、巴西</w:t>
+      </w:r>
+      <w:bookmarkEnd w:id="14"/>
+      <w:bookmarkEnd w:id="15"/>
     </w:p>
     <w:p>
       <w:pPr>
@@ -3299,10 +2996,10 @@
           <w:noProof/>
         </w:rPr>
         <w:drawing>
-          <wp:inline distT="0" distB="0" distL="0" distR="0" wp14:anchorId="43ECFFFA" wp14:editId="77488D79">
-            <wp:extent cx="5270500" cy="6590665"/>
-            <wp:effectExtent l="0" t="0" r="6350" b="635"/>
-            <wp:docPr id="2" name="图片 2"/>
+          <wp:inline distT="0" distB="0" distL="0" distR="0" wp14:anchorId="2F07D0FD" wp14:editId="6C329B82">
+            <wp:extent cx="3817675" cy="2052000"/>
+            <wp:effectExtent l="0" t="0" r="0" b="5715"/>
+            <wp:docPr id="123" name="Picture 123"/>
             <wp:cNvGraphicFramePr>
               <a:graphicFrameLocks xmlns:a="http://schemas.openxmlformats.org/drawingml/2006/main" noChangeAspect="1"/>
             </wp:cNvGraphicFramePr>
@@ -3310,36 +3007,23 @@
               <a:graphicData uri="http://schemas.openxmlformats.org/drawingml/2006/picture">
                 <pic:pic xmlns:pic="http://schemas.openxmlformats.org/drawingml/2006/picture">
                   <pic:nvPicPr>
-                    <pic:cNvPr id="0" name="Picture 3"/>
-                    <pic:cNvPicPr>
-                      <a:picLocks noChangeAspect="1" noChangeArrowheads="1"/>
-                    </pic:cNvPicPr>
+                    <pic:cNvPr id="0" name="image.png"/>
+                    <pic:cNvPicPr/>
                   </pic:nvPicPr>
                   <pic:blipFill>
-                    <a:blip r:embed="rId32">
-                      <a:extLst>
-                        <a:ext uri="{28A0092B-C50C-407E-A947-70E740481C1C}">
-                          <a14:useLocalDpi xmlns:a14="http://schemas.microsoft.com/office/drawing/2010/main" val="0"/>
-                        </a:ext>
-                      </a:extLst>
-                    </a:blip>
-                    <a:srcRect/>
+                    <a:blip r:embed="rId32"/>
                     <a:stretch>
                       <a:fillRect/>
                     </a:stretch>
                   </pic:blipFill>
-                  <pic:spPr bwMode="auto">
+                  <pic:spPr>
                     <a:xfrm>
                       <a:off x="0" y="0"/>
-                      <a:ext cx="5270500" cy="6590665"/>
+                      <a:ext cx="3817675" cy="2052000"/>
                     </a:xfrm>
                     <a:prstGeom prst="rect">
                       <a:avLst/>
                     </a:prstGeom>
-                    <a:noFill/>
-                    <a:ln>
-                      <a:noFill/>
-                    </a:ln>
                   </pic:spPr>
                 </pic:pic>
               </a:graphicData>
@@ -3352,7 +3036,7 @@
       <w:pPr>
         <w:pStyle w:val="4"/>
         <w:keepNext w:val="0"/>
-        <w:spacing w:before="156" w:afterLines="50" w:after="156"/>
+        <w:spacing w:before="156"/>
         <w:rPr>
           <w:rFonts w:ascii="Times New Roman" w:hAnsi="Times New Roman"/>
         </w:rPr>
@@ -3373,85 +3057,41 @@
         <w:rPr>
           <w:rFonts w:ascii="Times New Roman" w:hAnsi="Times New Roman"/>
         </w:rPr>
-        <w:t>本周较上周新增确诊人数增速（仅显示累计确诊人数超过</w:t>
-      </w:r>
-      <w:r>
-        <w:rPr>
-          <w:rFonts w:ascii="Times New Roman" w:hAnsi="Times New Roman"/>
-        </w:rPr>
-        <w:t>1</w:t>
-      </w:r>
-      <w:r>
-        <w:rPr>
-          <w:rFonts w:ascii="Times New Roman" w:hAnsi="Times New Roman"/>
-        </w:rPr>
-        <w:t>万的国家中增速绝对值大于等于</w:t>
-      </w:r>
-      <w:r>
-        <w:rPr>
-          <w:rFonts w:ascii="Times New Roman" w:hAnsi="Times New Roman"/>
-        </w:rPr>
-        <w:t>20%</w:t>
-      </w:r>
-      <w:r>
-        <w:rPr>
-          <w:rFonts w:ascii="Times New Roman" w:hAnsi="Times New Roman"/>
-        </w:rPr>
-        <w:t>的国家）</w:t>
-      </w:r>
-    </w:p>
-    <w:p>
-      <w:pPr>
-        <w:pStyle w:val="4"/>
-        <w:keepNext w:val="0"/>
-        <w:spacing w:before="156" w:afterLines="50" w:after="156"/>
-        <w:jc w:val="left"/>
-        <w:rPr>
-          <w:rFonts w:ascii="Times New Roman" w:hAnsi="Times New Roman"/>
-        </w:rPr>
-      </w:pPr>
-      <w:r>
-        <w:rPr>
-          <w:rFonts w:ascii="Times New Roman" w:hAnsi="Times New Roman"/>
-        </w:rPr>
-        <w:t>注：本周较上周新增确诊人数增速</w:t>
-      </w:r>
-      <w:r>
-        <w:rPr>
-          <w:rFonts w:ascii="Times New Roman" w:hAnsi="Times New Roman"/>
-        </w:rPr>
-        <w:t>=</w:t>
-      </w:r>
-      <w:r>
-        <w:rPr>
-          <w:rFonts w:ascii="Times New Roman" w:hAnsi="Times New Roman"/>
-        </w:rPr>
-        <w:t>（本周新增确诊人数</w:t>
-      </w:r>
-      <w:r>
-        <w:rPr>
-          <w:rFonts w:ascii="Times New Roman" w:hAnsi="Times New Roman"/>
-        </w:rPr>
-        <w:t>-</w:t>
-      </w:r>
-      <w:r>
-        <w:rPr>
-          <w:rFonts w:ascii="Times New Roman" w:hAnsi="Times New Roman"/>
-        </w:rPr>
-        <w:t>上周新增确诊人数）</w:t>
-      </w:r>
-      <w:r>
-        <w:rPr>
-          <w:rFonts w:ascii="Times New Roman" w:hAnsi="Times New Roman"/>
-        </w:rPr>
-        <w:t>/</w:t>
-      </w:r>
-      <w:r>
-        <w:rPr>
-          <w:rFonts w:ascii="Times New Roman" w:hAnsi="Times New Roman"/>
-        </w:rPr>
-        <w:t>上周新增确诊人数</w:t>
-      </w:r>
+        <w:t>全球本周新增病死人数来源构成（显示前</w:t>
+      </w:r>
+      <w:r>
+        <w:rPr>
+          <w:rFonts w:ascii="Times New Roman" w:hAnsi="Times New Roman"/>
+        </w:rPr>
+        <w:t>15</w:t>
+      </w:r>
+      <w:r>
+        <w:rPr>
+          <w:rFonts w:ascii="Times New Roman" w:hAnsi="Times New Roman"/>
+        </w:rPr>
+        <w:t>个国家）</w:t>
+      </w:r>
+    </w:p>
+    <w:p>
+      <w:pPr>
+        <w:pStyle w:val="2"/>
+        <w:spacing w:beforeLines="100" w:before="312" w:line="240" w:lineRule="auto"/>
+        <w:ind w:firstLineChars="0" w:firstLine="0"/>
+        <w:rPr>
+          <w:spacing w:val="-90"/>
+        </w:rPr>
+      </w:pPr>
+      <w:bookmarkStart w:id="16" w:name="_Toc41168423"/>
+      <w:bookmarkStart w:id="17" w:name="_Toc41168521"/>
+      <w:r>
+        <w:lastRenderedPageBreak/>
+        <w:t xml:space="preserve">2.6 </w:t>
+      </w:r>
+      <w:r>
+        <w:t>本周新增确诊增长最快：南非，新增病死增长最快：印度尼西亚</w:t>
+      </w:r>
+      <w:bookmarkEnd w:id="16"/>
+      <w:bookmarkEnd w:id="17"/>
     </w:p>
     <w:p>
       <w:pPr>
@@ -3462,12 +3102,11 @@
         <w:rPr>
           <w:noProof/>
         </w:rPr>
-        <w:lastRenderedPageBreak/>
         <w:drawing>
-          <wp:inline distT="0" distB="0" distL="0" distR="0" wp14:anchorId="210501AA" wp14:editId="78522D68">
-            <wp:extent cx="5256000" cy="4401900"/>
-            <wp:effectExtent l="0" t="0" r="1905" b="0"/>
-            <wp:docPr id="1" name="图片 1"/>
+          <wp:inline distT="0" distB="0" distL="0" distR="0" wp14:anchorId="6589D214" wp14:editId="734D2F3D">
+            <wp:extent cx="5220000" cy="6525000"/>
+            <wp:effectExtent l="0" t="0" r="0" b="0"/>
+            <wp:docPr id="124" name="Picture 124"/>
             <wp:cNvGraphicFramePr>
               <a:graphicFrameLocks xmlns:a="http://schemas.openxmlformats.org/drawingml/2006/main" noChangeAspect="1"/>
             </wp:cNvGraphicFramePr>
@@ -3475,10 +3114,8 @@
               <a:graphicData uri="http://schemas.openxmlformats.org/drawingml/2006/picture">
                 <pic:pic xmlns:pic="http://schemas.openxmlformats.org/drawingml/2006/picture">
                   <pic:nvPicPr>
-                    <pic:cNvPr id="0" name="Picture 1"/>
-                    <pic:cNvPicPr>
-                      <a:picLocks noChangeAspect="1" noChangeArrowheads="1"/>
-                    </pic:cNvPicPr>
+                    <pic:cNvPr id="0" name="image.png"/>
+                    <pic:cNvPicPr/>
                   </pic:nvPicPr>
                   <pic:blipFill>
                     <a:blip r:embed="rId33"/>
@@ -3486,23 +3123,14 @@
                       <a:fillRect/>
                     </a:stretch>
                   </pic:blipFill>
-                  <pic:spPr bwMode="auto">
+                  <pic:spPr>
                     <a:xfrm>
                       <a:off x="0" y="0"/>
-                      <a:ext cx="5256000" cy="4401900"/>
+                      <a:ext cx="5220000" cy="6525000"/>
                     </a:xfrm>
                     <a:prstGeom prst="rect">
                       <a:avLst/>
                     </a:prstGeom>
-                    <a:noFill/>
-                    <a:ln>
-                      <a:noFill/>
-                    </a:ln>
-                    <a:extLst>
-                      <a:ext uri="{53640926-AAD7-44D8-BBD7-CCE9431645EC}">
-                        <a14:shadowObscured xmlns:a14="http://schemas.microsoft.com/office/drawing/2010/main"/>
-                      </a:ext>
-                    </a:extLst>
                   </pic:spPr>
                 </pic:pic>
               </a:graphicData>
@@ -3536,37 +3164,25 @@
         <w:rPr>
           <w:rFonts w:ascii="Times New Roman" w:hAnsi="Times New Roman"/>
         </w:rPr>
-        <w:t>本周较上周新增</w:t>
-      </w:r>
-      <w:r>
-        <w:rPr>
-          <w:rFonts w:ascii="Times New Roman" w:hAnsi="Times New Roman"/>
-        </w:rPr>
-        <w:t>病死</w:t>
-      </w:r>
-      <w:r>
-        <w:rPr>
-          <w:rFonts w:ascii="Times New Roman" w:hAnsi="Times New Roman"/>
-        </w:rPr>
-        <w:t>人数增速（仅显示累计</w:t>
-      </w:r>
-      <w:r>
-        <w:rPr>
-          <w:rFonts w:ascii="Times New Roman" w:hAnsi="Times New Roman"/>
-        </w:rPr>
-        <w:t>病死</w:t>
-      </w:r>
-      <w:r>
-        <w:rPr>
-          <w:rFonts w:ascii="Times New Roman" w:hAnsi="Times New Roman"/>
-        </w:rPr>
-        <w:t>人数超过</w:t>
-      </w:r>
-      <w:r>
-        <w:rPr>
-          <w:rFonts w:ascii="Times New Roman" w:hAnsi="Times New Roman"/>
-        </w:rPr>
-        <w:t>300</w:t>
+        <w:t>本周较上周新增确诊人数增速（仅显示累计确诊人数超过</w:t>
+      </w:r>
+      <w:r>
+        <w:rPr>
+          <w:rFonts w:ascii="Times New Roman" w:hAnsi="Times New Roman"/>
+        </w:rPr>
+        <w:t>1</w:t>
+      </w:r>
+      <w:r>
+        <w:rPr>
+          <w:rFonts w:ascii="Times New Roman" w:hAnsi="Times New Roman"/>
+        </w:rPr>
+        <w:t>万且本周新增确诊人数超过</w:t>
+      </w:r>
+      <w:r>
+        <w:rPr>
+          <w:rFonts w:ascii="Times New Roman" w:hAnsi="Times New Roman"/>
+        </w:rPr>
+        <w:t>500</w:t>
       </w:r>
       <w:r>
         <w:rPr>
@@ -3601,19 +3217,7 @@
         <w:rPr>
           <w:rFonts w:ascii="Times New Roman" w:hAnsi="Times New Roman"/>
         </w:rPr>
-        <w:t>注：本周较上周新增</w:t>
-      </w:r>
-      <w:r>
-        <w:rPr>
-          <w:rFonts w:ascii="Times New Roman" w:hAnsi="Times New Roman"/>
-        </w:rPr>
-        <w:t>病死</w:t>
-      </w:r>
-      <w:r>
-        <w:rPr>
-          <w:rFonts w:ascii="Times New Roman" w:hAnsi="Times New Roman"/>
-        </w:rPr>
-        <w:t>人数增速</w:t>
+        <w:t>注：本周较上周新增确诊人数增速</w:t>
       </w:r>
       <w:r>
         <w:rPr>
@@ -3625,19 +3229,7 @@
         <w:rPr>
           <w:rFonts w:ascii="Times New Roman" w:hAnsi="Times New Roman"/>
         </w:rPr>
-        <w:t>（本周新增</w:t>
-      </w:r>
-      <w:r>
-        <w:rPr>
-          <w:rFonts w:ascii="Times New Roman" w:hAnsi="Times New Roman"/>
-        </w:rPr>
-        <w:t>病死</w:t>
-      </w:r>
-      <w:r>
-        <w:rPr>
-          <w:rFonts w:ascii="Times New Roman" w:hAnsi="Times New Roman"/>
-        </w:rPr>
-        <w:t>人数</w:t>
+        <w:t>（本周新增确诊人数</w:t>
       </w:r>
       <w:r>
         <w:rPr>
@@ -3649,19 +3241,7 @@
         <w:rPr>
           <w:rFonts w:ascii="Times New Roman" w:hAnsi="Times New Roman"/>
         </w:rPr>
-        <w:t>上周新增</w:t>
-      </w:r>
-      <w:r>
-        <w:rPr>
-          <w:rFonts w:ascii="Times New Roman" w:hAnsi="Times New Roman"/>
-        </w:rPr>
-        <w:t>病死</w:t>
-      </w:r>
-      <w:r>
-        <w:rPr>
-          <w:rFonts w:ascii="Times New Roman" w:hAnsi="Times New Roman"/>
-        </w:rPr>
-        <w:t>人数）</w:t>
+        <w:t>上周新增确诊人数）</w:t>
       </w:r>
       <w:r>
         <w:rPr>
@@ -3673,41 +3253,8 @@
         <w:rPr>
           <w:rFonts w:ascii="Times New Roman" w:hAnsi="Times New Roman"/>
         </w:rPr>
-        <w:t>上周新增</w:t>
-      </w:r>
-      <w:r>
-        <w:rPr>
-          <w:rFonts w:ascii="Times New Roman" w:hAnsi="Times New Roman"/>
-        </w:rPr>
-        <w:t>病死</w:t>
-      </w:r>
-      <w:r>
-        <w:rPr>
-          <w:rFonts w:ascii="Times New Roman" w:hAnsi="Times New Roman"/>
-        </w:rPr>
-        <w:t>人数</w:t>
-      </w:r>
-    </w:p>
-    <w:p>
-      <w:pPr>
-        <w:pStyle w:val="2"/>
-        <w:spacing w:beforeLines="130" w:before="405"/>
-        <w:ind w:firstLineChars="0" w:firstLine="0"/>
-      </w:pPr>
-      <w:bookmarkStart w:id="10" w:name="_Toc40634427"/>
-      <w:r>
-        <w:t xml:space="preserve">2.7 </w:t>
-      </w:r>
-      <w:r>
-        <w:t>全球新增确诊和新增</w:t>
-      </w:r>
-      <w:r>
-        <w:t>病死</w:t>
-      </w:r>
-      <w:r>
-        <w:t>走势图</w:t>
-      </w:r>
-      <w:bookmarkEnd w:id="10"/>
+        <w:t>上周新增确诊人数</w:t>
+      </w:r>
     </w:p>
     <w:p>
       <w:pPr>
@@ -3718,11 +3265,12 @@
         <w:rPr>
           <w:noProof/>
         </w:rPr>
+        <w:lastRenderedPageBreak/>
         <w:drawing>
-          <wp:inline distT="0" distB="0" distL="0" distR="0" wp14:anchorId="54A176FB" wp14:editId="515E5A1E">
-            <wp:extent cx="2628000" cy="1511100"/>
+          <wp:inline distT="0" distB="0" distL="0" distR="0" wp14:anchorId="731A3F87" wp14:editId="51040E5C">
+            <wp:extent cx="5220000" cy="4176000"/>
             <wp:effectExtent l="0" t="0" r="0" b="0"/>
-            <wp:docPr id="83" name="Picture 83"/>
+            <wp:docPr id="125" name="Picture 125"/>
             <wp:cNvGraphicFramePr>
               <a:graphicFrameLocks xmlns:a="http://schemas.openxmlformats.org/drawingml/2006/main" noChangeAspect="1"/>
             </wp:cNvGraphicFramePr>
@@ -3730,7 +3278,7 @@
               <a:graphicData uri="http://schemas.openxmlformats.org/drawingml/2006/picture">
                 <pic:pic xmlns:pic="http://schemas.openxmlformats.org/drawingml/2006/picture">
                   <pic:nvPicPr>
-                    <pic:cNvPr id="0" name="2_16_a.png"/>
+                    <pic:cNvPr id="0" name="image.png"/>
                     <pic:cNvPicPr/>
                   </pic:nvPicPr>
                   <pic:blipFill>
@@ -3742,7 +3290,7 @@
                   <pic:spPr>
                     <a:xfrm>
                       <a:off x="0" y="0"/>
-                      <a:ext cx="2628000" cy="1511100"/>
+                      <a:ext cx="5220000" cy="4176000"/>
                     </a:xfrm>
                     <a:prstGeom prst="rect">
                       <a:avLst/>
@@ -3754,15 +3302,155 @@
           </wp:inline>
         </w:drawing>
       </w:r>
+    </w:p>
+    <w:p>
+      <w:pPr>
+        <w:pStyle w:val="4"/>
+        <w:keepNext w:val="0"/>
+        <w:spacing w:before="156" w:afterLines="50" w:after="156"/>
+        <w:rPr>
+          <w:rFonts w:ascii="Times New Roman" w:hAnsi="Times New Roman"/>
+        </w:rPr>
+      </w:pPr>
+      <w:r>
+        <w:rPr>
+          <w:rFonts w:ascii="Times New Roman" w:hAnsi="Times New Roman"/>
+        </w:rPr>
+        <w:t>图</w:t>
+      </w:r>
+      <w:r>
+        <w:rPr>
+          <w:rFonts w:ascii="Times New Roman" w:hAnsi="Times New Roman"/>
+        </w:rPr>
+        <w:t xml:space="preserve">2-16 </w:t>
+      </w:r>
+      <w:r>
+        <w:rPr>
+          <w:rFonts w:ascii="Times New Roman" w:hAnsi="Times New Roman"/>
+        </w:rPr>
+        <w:t>本周较上周新增病死人数增速（仅显示累计病死人数超过</w:t>
+      </w:r>
+      <w:r>
+        <w:rPr>
+          <w:rFonts w:ascii="Times New Roman" w:hAnsi="Times New Roman"/>
+        </w:rPr>
+        <w:t>300</w:t>
+      </w:r>
+      <w:r>
+        <w:rPr>
+          <w:rFonts w:ascii="Times New Roman" w:hAnsi="Times New Roman"/>
+        </w:rPr>
+        <w:t>且本周新增病死人数超过</w:t>
+      </w:r>
+      <w:r>
+        <w:rPr>
+          <w:rFonts w:ascii="Times New Roman" w:hAnsi="Times New Roman"/>
+        </w:rPr>
+        <w:t>100</w:t>
+      </w:r>
+      <w:r>
+        <w:rPr>
+          <w:rFonts w:ascii="Times New Roman" w:hAnsi="Times New Roman"/>
+        </w:rPr>
+        <w:t>的国家中增速绝对值大于等于</w:t>
+      </w:r>
+      <w:r>
+        <w:rPr>
+          <w:rFonts w:ascii="Times New Roman" w:hAnsi="Times New Roman"/>
+        </w:rPr>
+        <w:t>20%</w:t>
+      </w:r>
+      <w:r>
+        <w:rPr>
+          <w:rFonts w:ascii="Times New Roman" w:hAnsi="Times New Roman"/>
+        </w:rPr>
+        <w:t>的国家）</w:t>
+      </w:r>
+    </w:p>
+    <w:p>
+      <w:pPr>
+        <w:pStyle w:val="4"/>
+        <w:keepNext w:val="0"/>
+        <w:spacing w:before="156" w:afterLines="50" w:after="156"/>
+        <w:jc w:val="left"/>
+        <w:rPr>
+          <w:rFonts w:ascii="Times New Roman" w:hAnsi="Times New Roman"/>
+        </w:rPr>
+      </w:pPr>
+      <w:r>
+        <w:rPr>
+          <w:rFonts w:ascii="Times New Roman" w:hAnsi="Times New Roman"/>
+        </w:rPr>
+        <w:t>注：本周较上周新增病死人数增速</w:t>
+      </w:r>
+      <w:r>
+        <w:rPr>
+          <w:rFonts w:ascii="Times New Roman" w:hAnsi="Times New Roman"/>
+        </w:rPr>
+        <w:t>=</w:t>
+      </w:r>
+      <w:r>
+        <w:rPr>
+          <w:rFonts w:ascii="Times New Roman" w:hAnsi="Times New Roman"/>
+        </w:rPr>
+        <w:t>（本周新增病死人数</w:t>
+      </w:r>
+      <w:r>
+        <w:rPr>
+          <w:rFonts w:ascii="Times New Roman" w:hAnsi="Times New Roman"/>
+        </w:rPr>
+        <w:t>-</w:t>
+      </w:r>
+      <w:r>
+        <w:rPr>
+          <w:rFonts w:ascii="Times New Roman" w:hAnsi="Times New Roman"/>
+        </w:rPr>
+        <w:t>上周新增病死人数）</w:t>
+      </w:r>
+      <w:r>
+        <w:rPr>
+          <w:rFonts w:ascii="Times New Roman" w:hAnsi="Times New Roman"/>
+        </w:rPr>
+        <w:t>/</w:t>
+      </w:r>
+      <w:r>
+        <w:rPr>
+          <w:rFonts w:ascii="Times New Roman" w:hAnsi="Times New Roman"/>
+        </w:rPr>
+        <w:t>上周新增病死人数</w:t>
+      </w:r>
+    </w:p>
+    <w:p>
+      <w:pPr>
+        <w:pStyle w:val="2"/>
+        <w:spacing w:beforeLines="130" w:before="405"/>
+        <w:ind w:firstLineChars="0" w:firstLine="0"/>
+      </w:pPr>
+      <w:bookmarkStart w:id="18" w:name="_Toc41168424"/>
+      <w:bookmarkStart w:id="19" w:name="_Toc41168522"/>
+      <w:r>
+        <w:t xml:space="preserve">2.7 </w:t>
+      </w:r>
+      <w:r>
+        <w:t>全球新增确诊和新增病死走势图</w:t>
+      </w:r>
+      <w:bookmarkEnd w:id="18"/>
+      <w:bookmarkEnd w:id="19"/>
+    </w:p>
+    <w:p>
+      <w:pPr>
+        <w:ind w:firstLineChars="0" w:firstLine="0"/>
+        <w:jc w:val="center"/>
+      </w:pPr>
       <w:r>
         <w:rPr>
           <w:noProof/>
         </w:rPr>
         <w:drawing>
-          <wp:inline distT="0" distB="0" distL="0" distR="0" wp14:anchorId="2BB4100F" wp14:editId="35D8DD27">
+          <wp:inline distT="0" distB="0" distL="0" distR="0" wp14:anchorId="23A7C40D" wp14:editId="7618FE63">
             <wp:extent cx="2628000" cy="1511100"/>
             <wp:effectExtent l="0" t="0" r="0" b="0"/>
-            <wp:docPr id="84" name="Picture 84"/>
+            <wp:docPr id="126" name="Picture 126"/>
             <wp:cNvGraphicFramePr>
               <a:graphicFrameLocks xmlns:a="http://schemas.openxmlformats.org/drawingml/2006/main" noChangeAspect="1"/>
             </wp:cNvGraphicFramePr>
@@ -3770,7 +3458,7 @@
               <a:graphicData uri="http://schemas.openxmlformats.org/drawingml/2006/picture">
                 <pic:pic xmlns:pic="http://schemas.openxmlformats.org/drawingml/2006/picture">
                   <pic:nvPicPr>
-                    <pic:cNvPr id="0" name="2_16_b.png"/>
+                    <pic:cNvPr id="0" name="2_17_a.png"/>
                     <pic:cNvPicPr/>
                   </pic:nvPicPr>
                   <pic:blipFill>
@@ -3794,165 +3482,15 @@
           </wp:inline>
         </w:drawing>
       </w:r>
-    </w:p>
-    <w:p>
-      <w:pPr>
-        <w:pStyle w:val="af6"/>
-        <w:ind w:left="960" w:firstLineChars="500" w:firstLine="1200"/>
-        <w:rPr>
-          <w:rFonts w:eastAsia="宋体" w:cstheme="majorBidi"/>
-          <w:bCs/>
-          <w:sz w:val="24"/>
-          <w:szCs w:val="28"/>
-        </w:rPr>
-      </w:pPr>
-      <w:r>
-        <w:rPr>
-          <w:rFonts w:eastAsia="宋体" w:cstheme="majorBidi"/>
-          <w:bCs/>
-          <w:sz w:val="24"/>
-          <w:szCs w:val="28"/>
-        </w:rPr>
-        <w:t>(a)</w:t>
-      </w:r>
-      <w:r>
-        <w:rPr>
-          <w:rFonts w:eastAsia="宋体" w:cstheme="majorBidi" w:hint="eastAsia"/>
-          <w:bCs/>
-          <w:sz w:val="24"/>
-          <w:szCs w:val="28"/>
-        </w:rPr>
-        <w:t xml:space="preserve"> </w:t>
-      </w:r>
-      <w:r>
-        <w:rPr>
-          <w:rFonts w:eastAsia="宋体" w:cstheme="majorBidi"/>
-          <w:bCs/>
-          <w:sz w:val="24"/>
-          <w:szCs w:val="28"/>
-        </w:rPr>
-        <w:t xml:space="preserve">                                                         </w:t>
-      </w:r>
-      <w:proofErr w:type="gramStart"/>
-      <w:r>
-        <w:rPr>
-          <w:rFonts w:eastAsia="宋体" w:cstheme="majorBidi"/>
-          <w:bCs/>
-          <w:sz w:val="24"/>
-          <w:szCs w:val="28"/>
-        </w:rPr>
-        <w:t xml:space="preserve">   (</w:t>
-      </w:r>
-      <w:proofErr w:type="gramEnd"/>
-      <w:r>
-        <w:rPr>
-          <w:rFonts w:eastAsia="宋体" w:cstheme="majorBidi"/>
-          <w:bCs/>
-          <w:sz w:val="24"/>
-          <w:szCs w:val="28"/>
-        </w:rPr>
-        <w:t>b)</w:t>
-      </w:r>
-    </w:p>
-    <w:p>
-      <w:pPr>
-        <w:pStyle w:val="4"/>
-        <w:keepNext w:val="0"/>
-        <w:spacing w:before="156" w:afterLines="50" w:after="156"/>
-        <w:rPr>
-          <w:rFonts w:ascii="Times New Roman" w:hAnsi="Times New Roman"/>
-        </w:rPr>
-      </w:pPr>
-      <w:r>
-        <w:rPr>
-          <w:rFonts w:ascii="Times New Roman" w:hAnsi="Times New Roman"/>
-        </w:rPr>
-        <w:t>图</w:t>
-      </w:r>
-      <w:r>
-        <w:rPr>
-          <w:rFonts w:ascii="Times New Roman" w:hAnsi="Times New Roman"/>
-        </w:rPr>
-        <w:t xml:space="preserve">2-16 </w:t>
-      </w:r>
-      <w:r>
-        <w:rPr>
-          <w:rFonts w:ascii="Times New Roman" w:hAnsi="Times New Roman"/>
-        </w:rPr>
-        <w:t>全球新增确诊人数增长曲线（</w:t>
-      </w:r>
-      <w:r>
-        <w:rPr>
-          <w:rFonts w:ascii="Times New Roman" w:hAnsi="Times New Roman"/>
-        </w:rPr>
-        <w:t>a</w:t>
-      </w:r>
-      <w:r>
-        <w:rPr>
-          <w:rFonts w:ascii="Times New Roman" w:hAnsi="Times New Roman"/>
-        </w:rPr>
-        <w:t>）、新增</w:t>
-      </w:r>
-      <w:r>
-        <w:rPr>
-          <w:rFonts w:ascii="Times New Roman" w:hAnsi="Times New Roman"/>
-        </w:rPr>
-        <w:t>病死</w:t>
-      </w:r>
-      <w:r>
-        <w:rPr>
-          <w:rFonts w:ascii="Times New Roman" w:hAnsi="Times New Roman"/>
-        </w:rPr>
-        <w:t>人数增长曲线（</w:t>
-      </w:r>
-      <w:r>
-        <w:rPr>
-          <w:rFonts w:ascii="Times New Roman" w:hAnsi="Times New Roman"/>
-        </w:rPr>
-        <w:t>b</w:t>
-      </w:r>
-      <w:r>
-        <w:rPr>
-          <w:rFonts w:ascii="Times New Roman" w:hAnsi="Times New Roman"/>
-        </w:rPr>
-        <w:t>）</w:t>
-      </w:r>
-    </w:p>
-    <w:p>
-      <w:pPr>
-        <w:pStyle w:val="2"/>
-        <w:ind w:firstLineChars="55" w:firstLine="198"/>
-      </w:pPr>
-      <w:bookmarkStart w:id="11" w:name="_Toc38834965"/>
-      <w:bookmarkStart w:id="12" w:name="_Toc40634428"/>
-      <w:r>
-        <w:rPr>
-          <w:rFonts w:hint="eastAsia"/>
-        </w:rPr>
-        <w:lastRenderedPageBreak/>
-        <w:t>附录</w:t>
-      </w:r>
-      <w:bookmarkEnd w:id="11"/>
-      <w:bookmarkEnd w:id="12"/>
-    </w:p>
-    <w:p>
-      <w:pPr>
-        <w:pStyle w:val="4"/>
-        <w:keepNext w:val="0"/>
-        <w:spacing w:afterLines="50" w:after="156"/>
-        <w:rPr>
-          <w:rFonts w:ascii="Times New Roman" w:hAnsi="Times New Roman"/>
-        </w:rPr>
-      </w:pPr>
       <w:r>
         <w:rPr>
           <w:noProof/>
         </w:rPr>
         <w:drawing>
-          <wp:inline distT="0" distB="0" distL="0" distR="0" wp14:anchorId="5BA8E281" wp14:editId="6621115E">
-            <wp:extent cx="5220000" cy="5546250"/>
+          <wp:inline distT="0" distB="0" distL="0" distR="0" wp14:anchorId="37E409BC" wp14:editId="42564F2F">
+            <wp:extent cx="2628000" cy="1511100"/>
             <wp:effectExtent l="0" t="0" r="0" b="0"/>
-            <wp:docPr id="85" name="Picture 85"/>
+            <wp:docPr id="127" name="Picture 127"/>
             <wp:cNvGraphicFramePr>
               <a:graphicFrameLocks xmlns:a="http://schemas.openxmlformats.org/drawingml/2006/main" noChangeAspect="1"/>
             </wp:cNvGraphicFramePr>
@@ -3960,7 +3498,7 @@
               <a:graphicData uri="http://schemas.openxmlformats.org/drawingml/2006/picture">
                 <pic:pic xmlns:pic="http://schemas.openxmlformats.org/drawingml/2006/picture">
                   <pic:nvPicPr>
-                    <pic:cNvPr id="0" name="2_17.png"/>
+                    <pic:cNvPr id="0" name="2_17_b.png"/>
                     <pic:cNvPicPr/>
                   </pic:nvPicPr>
                   <pic:blipFill>
@@ -3972,7 +3510,7 @@
                   <pic:spPr>
                     <a:xfrm>
                       <a:off x="0" y="0"/>
-                      <a:ext cx="5220000" cy="5546250"/>
+                      <a:ext cx="2628000" cy="1511100"/>
                     </a:xfrm>
                     <a:prstGeom prst="rect">
                       <a:avLst/>
@@ -3987,6 +3525,181 @@
     </w:p>
     <w:p>
       <w:pPr>
+        <w:pStyle w:val="af6"/>
+        <w:ind w:left="960" w:firstLineChars="500" w:firstLine="1200"/>
+        <w:rPr>
+          <w:rFonts w:eastAsia="宋体" w:cstheme="majorBidi"/>
+          <w:bCs/>
+          <w:sz w:val="24"/>
+          <w:szCs w:val="28"/>
+        </w:rPr>
+      </w:pPr>
+      <w:r>
+        <w:rPr>
+          <w:rFonts w:eastAsia="宋体" w:cstheme="majorBidi"/>
+          <w:bCs/>
+          <w:sz w:val="24"/>
+          <w:szCs w:val="28"/>
+        </w:rPr>
+        <w:t>(a)</w:t>
+      </w:r>
+      <w:r>
+        <w:rPr>
+          <w:rFonts w:eastAsia="宋体" w:cstheme="majorBidi" w:hint="eastAsia"/>
+          <w:bCs/>
+          <w:sz w:val="24"/>
+          <w:szCs w:val="28"/>
+        </w:rPr>
+        <w:t xml:space="preserve"> </w:t>
+      </w:r>
+      <w:r>
+        <w:rPr>
+          <w:rFonts w:eastAsia="宋体" w:cstheme="majorBidi"/>
+          <w:bCs/>
+          <w:sz w:val="24"/>
+          <w:szCs w:val="28"/>
+        </w:rPr>
+        <w:t xml:space="preserve">                                                         </w:t>
+      </w:r>
+      <w:proofErr w:type="gramStart"/>
+      <w:r>
+        <w:rPr>
+          <w:rFonts w:eastAsia="宋体" w:cstheme="majorBidi"/>
+          <w:bCs/>
+          <w:sz w:val="24"/>
+          <w:szCs w:val="28"/>
+        </w:rPr>
+        <w:t xml:space="preserve">   (</w:t>
+      </w:r>
+      <w:proofErr w:type="gramEnd"/>
+      <w:r>
+        <w:rPr>
+          <w:rFonts w:eastAsia="宋体" w:cstheme="majorBidi"/>
+          <w:bCs/>
+          <w:sz w:val="24"/>
+          <w:szCs w:val="28"/>
+        </w:rPr>
+        <w:t>b)</w:t>
+      </w:r>
+    </w:p>
+    <w:p>
+      <w:pPr>
+        <w:pStyle w:val="4"/>
+        <w:keepNext w:val="0"/>
+        <w:spacing w:before="156" w:afterLines="50" w:after="156"/>
+        <w:rPr>
+          <w:rFonts w:ascii="Times New Roman" w:hAnsi="Times New Roman"/>
+        </w:rPr>
+      </w:pPr>
+      <w:r>
+        <w:rPr>
+          <w:rFonts w:ascii="Times New Roman" w:hAnsi="Times New Roman"/>
+        </w:rPr>
+        <w:t>图</w:t>
+      </w:r>
+      <w:r>
+        <w:rPr>
+          <w:rFonts w:ascii="Times New Roman" w:hAnsi="Times New Roman"/>
+        </w:rPr>
+        <w:t xml:space="preserve">2-17 </w:t>
+      </w:r>
+      <w:r>
+        <w:rPr>
+          <w:rFonts w:ascii="Times New Roman" w:hAnsi="Times New Roman"/>
+        </w:rPr>
+        <w:t>全球新增确诊人数增长曲线（</w:t>
+      </w:r>
+      <w:r>
+        <w:rPr>
+          <w:rFonts w:ascii="Times New Roman" w:hAnsi="Times New Roman"/>
+        </w:rPr>
+        <w:t>a</w:t>
+      </w:r>
+      <w:r>
+        <w:rPr>
+          <w:rFonts w:ascii="Times New Roman" w:hAnsi="Times New Roman"/>
+        </w:rPr>
+        <w:t>）、新增病死人数增长曲线（</w:t>
+      </w:r>
+      <w:r>
+        <w:rPr>
+          <w:rFonts w:ascii="Times New Roman" w:hAnsi="Times New Roman"/>
+        </w:rPr>
+        <w:t>b</w:t>
+      </w:r>
+      <w:r>
+        <w:rPr>
+          <w:rFonts w:ascii="Times New Roman" w:hAnsi="Times New Roman"/>
+        </w:rPr>
+        <w:t>）</w:t>
+      </w:r>
+    </w:p>
+    <w:p>
+      <w:pPr>
+        <w:pStyle w:val="2"/>
+        <w:ind w:firstLineChars="55" w:firstLine="198"/>
+      </w:pPr>
+      <w:bookmarkStart w:id="20" w:name="_Toc41168425"/>
+      <w:bookmarkStart w:id="21" w:name="_Toc41168523"/>
+      <w:r>
+        <w:lastRenderedPageBreak/>
+        <w:t>附录</w:t>
+      </w:r>
+      <w:bookmarkEnd w:id="20"/>
+      <w:bookmarkEnd w:id="21"/>
+    </w:p>
+    <w:p>
+      <w:pPr>
+        <w:pStyle w:val="4"/>
+        <w:keepNext w:val="0"/>
+        <w:spacing w:afterLines="50" w:after="156"/>
+        <w:rPr>
+          <w:rFonts w:ascii="Times New Roman" w:hAnsi="Times New Roman"/>
+        </w:rPr>
+      </w:pPr>
+      <w:r>
+        <w:rPr>
+          <w:noProof/>
+        </w:rPr>
+        <w:drawing>
+          <wp:inline distT="0" distB="0" distL="0" distR="0" wp14:anchorId="04288868" wp14:editId="2205B874">
+            <wp:extent cx="5220000" cy="5598450"/>
+            <wp:effectExtent l="0" t="0" r="0" b="0"/>
+            <wp:docPr id="128" name="Picture 128"/>
+            <wp:cNvGraphicFramePr>
+              <a:graphicFrameLocks xmlns:a="http://schemas.openxmlformats.org/drawingml/2006/main" noChangeAspect="1"/>
+            </wp:cNvGraphicFramePr>
+            <a:graphic xmlns:a="http://schemas.openxmlformats.org/drawingml/2006/main">
+              <a:graphicData uri="http://schemas.openxmlformats.org/drawingml/2006/picture">
+                <pic:pic xmlns:pic="http://schemas.openxmlformats.org/drawingml/2006/picture">
+                  <pic:nvPicPr>
+                    <pic:cNvPr id="0" name="2_18.png"/>
+                    <pic:cNvPicPr/>
+                  </pic:nvPicPr>
+                  <pic:blipFill>
+                    <a:blip r:embed="rId37"/>
+                    <a:stretch>
+                      <a:fillRect/>
+                    </a:stretch>
+                  </pic:blipFill>
+                  <pic:spPr>
+                    <a:xfrm>
+                      <a:off x="0" y="0"/>
+                      <a:ext cx="5220000" cy="5598450"/>
+                    </a:xfrm>
+                    <a:prstGeom prst="rect">
+                      <a:avLst/>
+                    </a:prstGeom>
+                  </pic:spPr>
+                </pic:pic>
+              </a:graphicData>
+            </a:graphic>
+          </wp:inline>
+        </w:drawing>
+      </w:r>
+    </w:p>
+    <w:p>
+      <w:pPr>
         <w:pStyle w:val="4"/>
         <w:keepNext w:val="0"/>
         <w:spacing w:beforeLines="150" w:before="468" w:afterLines="50" w:after="156"/>
@@ -4004,25 +3717,13 @@
         <w:rPr>
           <w:rFonts w:ascii="Times New Roman" w:hAnsi="Times New Roman"/>
         </w:rPr>
-        <w:t xml:space="preserve">2-17 </w:t>
-      </w:r>
-      <w:r>
-        <w:rPr>
-          <w:rFonts w:ascii="Times New Roman" w:hAnsi="Times New Roman"/>
-        </w:rPr>
-        <w:t>各国</w:t>
-      </w:r>
-      <w:r>
-        <w:rPr>
-          <w:rFonts w:ascii="Times New Roman" w:hAnsi="Times New Roman"/>
-        </w:rPr>
-        <w:t>累计检测数</w:t>
-      </w:r>
-      <w:r>
-        <w:rPr>
-          <w:rFonts w:ascii="Times New Roman" w:hAnsi="Times New Roman"/>
-        </w:rPr>
-        <w:t>（仅显示累计确诊人数超过</w:t>
+        <w:t xml:space="preserve">2-18 </w:t>
+      </w:r>
+      <w:r>
+        <w:rPr>
+          <w:rFonts w:ascii="Times New Roman" w:hAnsi="Times New Roman"/>
+        </w:rPr>
+        <w:t>各国累计检测数（仅显示累计确诊人数超过</w:t>
       </w:r>
       <w:r>
         <w:rPr>
@@ -4034,26 +3735,7 @@
         <w:rPr>
           <w:rFonts w:ascii="Times New Roman" w:hAnsi="Times New Roman"/>
         </w:rPr>
-        <w:t>的国家中</w:t>
-      </w:r>
-      <w:r>
-        <w:rPr>
-          <w:rFonts w:ascii="Times New Roman" w:hAnsi="Times New Roman"/>
-        </w:rPr>
-        <w:t>累计</w:t>
-      </w:r>
-      <w:proofErr w:type="gramStart"/>
-      <w:r>
-        <w:rPr>
-          <w:rFonts w:ascii="Times New Roman" w:hAnsi="Times New Roman"/>
-        </w:rPr>
-        <w:t>检测数</w:t>
-      </w:r>
-      <w:r>
-        <w:rPr>
-          <w:rFonts w:ascii="Times New Roman" w:hAnsi="Times New Roman"/>
-        </w:rPr>
-        <w:t>前</w:t>
+        <w:t>的国家中累计检测数前</w:t>
       </w:r>
       <w:r>
         <w:rPr>
@@ -4065,18 +3747,11 @@
         <w:rPr>
           <w:rFonts w:ascii="Times New Roman" w:hAnsi="Times New Roman"/>
         </w:rPr>
-        <w:t>个</w:t>
-      </w:r>
-      <w:proofErr w:type="gramEnd"/>
-      <w:r>
-        <w:rPr>
-          <w:rFonts w:ascii="Times New Roman" w:hAnsi="Times New Roman"/>
-        </w:rPr>
-        <w:t>国家，部分国家检测数据更新不及时）</w:t>
+        <w:t>个国家，部分国家检测数据更新不及时）</w:t>
       </w:r>
     </w:p>
     <w:sectPr>
-      <w:footerReference w:type="default" r:id="rId37"/>
+      <w:footerReference w:type="default" r:id="rId38"/>
       <w:pgSz w:w="11900" w:h="16840"/>
       <w:pgMar w:top="1440" w:right="1800" w:bottom="1440" w:left="1800" w:header="851" w:footer="992" w:gutter="0"/>
       <w:pgNumType w:start="1"/>
@@ -6290,7 +5965,7 @@
 </file>
 
 <file path=customXml/itemProps2.xml><?xml version="1.0" encoding="utf-8"?>
-<ds:datastoreItem xmlns:ds="http://schemas.openxmlformats.org/officeDocument/2006/customXml" ds:itemID="{EC7CE960-F1DD-4423-B99A-5310750D4708}">
+<ds:datastoreItem xmlns:ds="http://schemas.openxmlformats.org/officeDocument/2006/customXml" ds:itemID="{A758B868-82CA-4EF6-AF6C-2CDBB0182F77}">
   <ds:schemaRefs>
     <ds:schemaRef ds:uri="http://schemas.openxmlformats.org/officeDocument/2006/bibliography"/>
   </ds:schemaRefs>

</xml_diff>

<commit_message>
update template and appendix in report
</commit_message>
<xml_diff>
--- a/main/static/report/模板.docx
+++ b/main/static/report/模板.docx
@@ -73,7 +73,7 @@
         <w:t>月</w:t>
       </w:r>
       <w:r>
-        <w:t>19</w:t>
+        <w:t>18</w:t>
       </w:r>
       <w:r>
         <w:t>日</w:t>
@@ -85,7 +85,7 @@
         <w:t>月</w:t>
       </w:r>
       <w:r>
-        <w:t>25</w:t>
+        <w:t>24</w:t>
       </w:r>
       <w:r>
         <w:t>日）</w:t>
@@ -189,7 +189,7 @@
         <w:t>月</w:t>
       </w:r>
       <w:r>
-        <w:t>25</w:t>
+        <w:t>24</w:t>
       </w:r>
       <w:r>
         <w:t>日</w:t>
@@ -261,7 +261,7 @@
       <w:r>
         <w:fldChar w:fldCharType="separate"/>
       </w:r>
-      <w:hyperlink w:anchor="_Toc41281320" w:history="1">
+      <w:hyperlink w:anchor="_Toc41661475" w:history="1">
         <w:r>
           <w:rPr>
             <w:rStyle w:val="ad"/>
@@ -288,7 +288,7 @@
             <w:noProof/>
             <w:webHidden/>
           </w:rPr>
-          <w:instrText xml:space="preserve"> PAGEREF _Toc41281320 \h </w:instrText>
+          <w:instrText xml:space="preserve"> PAGEREF _Toc41661475 \h </w:instrText>
         </w:r>
         <w:r>
           <w:rPr>
@@ -330,7 +330,7 @@
           <w:szCs w:val="22"/>
         </w:rPr>
       </w:pPr>
-      <w:hyperlink w:anchor="_Toc41281321" w:history="1">
+      <w:hyperlink w:anchor="_Toc41661476" w:history="1">
         <w:r>
           <w:rPr>
             <w:rStyle w:val="ad"/>
@@ -364,7 +364,7 @@
             <w:noProof/>
             <w:webHidden/>
           </w:rPr>
-          <w:instrText xml:space="preserve"> PAGEREF _Toc41281321 \h </w:instrText>
+          <w:instrText xml:space="preserve"> PAGEREF _Toc41661476 \h </w:instrText>
         </w:r>
         <w:r>
           <w:rPr>
@@ -410,7 +410,7 @@
           <w:szCs w:val="22"/>
         </w:rPr>
       </w:pPr>
-      <w:hyperlink w:anchor="_Toc41281322" w:history="1">
+      <w:hyperlink w:anchor="_Toc41661477" w:history="1">
         <w:r>
           <w:rPr>
             <w:rStyle w:val="ad"/>
@@ -430,7 +430,7 @@
             <w:rStyle w:val="ad"/>
             <w:noProof/>
           </w:rPr>
-          <w:t>5,439,193</w:t>
+          <w:t>5,341,262</w:t>
         </w:r>
         <w:r>
           <w:rPr>
@@ -444,7 +444,7 @@
             <w:rStyle w:val="ad"/>
             <w:noProof/>
           </w:rPr>
-          <w:t>346,225</w:t>
+          <w:t>343,445</w:t>
         </w:r>
         <w:r>
           <w:rPr>
@@ -472,7 +472,7 @@
             <w:noProof/>
             <w:webHidden/>
           </w:rPr>
-          <w:instrText xml:space="preserve"> PAGEREF _Toc41281322 \h </w:instrText>
+          <w:instrText xml:space="preserve"> PAGEREF _Toc41661477 \h </w:instrText>
         </w:r>
         <w:r>
           <w:rPr>
@@ -518,7 +518,7 @@
           <w:szCs w:val="22"/>
         </w:rPr>
       </w:pPr>
-      <w:hyperlink w:anchor="_Toc41281323" w:history="1">
+      <w:hyperlink w:anchor="_Toc41661478" w:history="1">
         <w:r>
           <w:rPr>
             <w:rStyle w:val="ad"/>
@@ -538,7 +538,7 @@
             <w:rStyle w:val="ad"/>
             <w:noProof/>
           </w:rPr>
-          <w:t>0.070%</w:t>
+          <w:t>0.069%</w:t>
         </w:r>
         <w:r>
           <w:rPr>
@@ -573,7 +573,7 @@
             <w:noProof/>
             <w:webHidden/>
           </w:rPr>
-          <w:instrText xml:space="preserve"> PAGEREF _Toc41281323 \h </w:instrText>
+          <w:instrText xml:space="preserve"> PAGEREF _Toc41661478 \h </w:instrText>
         </w:r>
         <w:r>
           <w:rPr>
@@ -619,7 +619,7 @@
           <w:szCs w:val="22"/>
         </w:rPr>
       </w:pPr>
-      <w:hyperlink w:anchor="_Toc41281324" w:history="1">
+      <w:hyperlink w:anchor="_Toc41661479" w:history="1">
         <w:r>
           <w:rPr>
             <w:rStyle w:val="ad"/>
@@ -639,7 +639,7 @@
             <w:rStyle w:val="ad"/>
             <w:noProof/>
           </w:rPr>
-          <w:t>691,439</w:t>
+          <w:t>679,881</w:t>
         </w:r>
         <w:r>
           <w:rPr>
@@ -653,7 +653,7 @@
             <w:rStyle w:val="ad"/>
             <w:noProof/>
           </w:rPr>
-          <w:t>29,884</w:t>
+          <w:t>31,513</w:t>
         </w:r>
         <w:r>
           <w:rPr>
@@ -681,7 +681,7 @@
             <w:noProof/>
             <w:webHidden/>
           </w:rPr>
-          <w:instrText xml:space="preserve"> PAGEREF _Toc41281324 \h </w:instrText>
+          <w:instrText xml:space="preserve"> PAGEREF _Toc41661479 \h </w:instrText>
         </w:r>
         <w:r>
           <w:rPr>
@@ -727,7 +727,7 @@
           <w:szCs w:val="22"/>
         </w:rPr>
       </w:pPr>
-      <w:hyperlink w:anchor="_Toc41281325" w:history="1">
+      <w:hyperlink w:anchor="_Toc41661480" w:history="1">
         <w:r>
           <w:rPr>
             <w:rStyle w:val="ad"/>
@@ -761,7 +761,7 @@
             <w:noProof/>
             <w:webHidden/>
           </w:rPr>
-          <w:instrText xml:space="preserve"> PAGEREF _Toc41281325 \h </w:instrText>
+          <w:instrText xml:space="preserve"> PAGEREF _Toc41661480 \h </w:instrText>
         </w:r>
         <w:r>
           <w:rPr>
@@ -807,7 +807,7 @@
           <w:szCs w:val="22"/>
         </w:rPr>
       </w:pPr>
-      <w:hyperlink w:anchor="_Toc41281326" w:history="1">
+      <w:hyperlink w:anchor="_Toc41661481" w:history="1">
         <w:r>
           <w:rPr>
             <w:rStyle w:val="ad"/>
@@ -841,7 +841,7 @@
             <w:noProof/>
             <w:webHidden/>
           </w:rPr>
-          <w:instrText xml:space="preserve"> PAGEREF _Toc41281326 \h </w:instrText>
+          <w:instrText xml:space="preserve"> PAGEREF _Toc41661481 \h </w:instrText>
         </w:r>
         <w:r>
           <w:rPr>
@@ -887,7 +887,7 @@
           <w:szCs w:val="22"/>
         </w:rPr>
       </w:pPr>
-      <w:hyperlink w:anchor="_Toc41281327" w:history="1">
+      <w:hyperlink w:anchor="_Toc41661482" w:history="1">
         <w:r>
           <w:rPr>
             <w:rStyle w:val="ad"/>
@@ -900,7 +900,7 @@
             <w:rStyle w:val="ad"/>
             <w:noProof/>
           </w:rPr>
-          <w:t>本周新增确诊增长最快：埃及，新增病死增长最快：南非</w:t>
+          <w:t>本周新增确诊增长最快：埃及，新增病死增长最快：智利</w:t>
         </w:r>
         <w:r>
           <w:rPr>
@@ -921,7 +921,7 @@
             <w:noProof/>
             <w:webHidden/>
           </w:rPr>
-          <w:instrText xml:space="preserve"> PAGEREF _Toc41281327 \h </w:instrText>
+          <w:instrText xml:space="preserve"> PAGEREF _Toc41661482 \h </w:instrText>
         </w:r>
         <w:r>
           <w:rPr>
@@ -967,7 +967,7 @@
           <w:szCs w:val="22"/>
         </w:rPr>
       </w:pPr>
-      <w:hyperlink w:anchor="_Toc41281328" w:history="1">
+      <w:hyperlink w:anchor="_Toc41661483" w:history="1">
         <w:r>
           <w:rPr>
             <w:rStyle w:val="ad"/>
@@ -1001,7 +1001,7 @@
             <w:noProof/>
             <w:webHidden/>
           </w:rPr>
-          <w:instrText xml:space="preserve"> PAGEREF _Toc41281328 \h </w:instrText>
+          <w:instrText xml:space="preserve"> PAGEREF _Toc41661483 \h </w:instrText>
         </w:r>
         <w:r>
           <w:rPr>
@@ -1047,7 +1047,7 @@
           <w:szCs w:val="22"/>
         </w:rPr>
       </w:pPr>
-      <w:hyperlink w:anchor="_Toc41281329" w:history="1">
+      <w:hyperlink w:anchor="_Toc41661484" w:history="1">
         <w:r>
           <w:rPr>
             <w:rStyle w:val="ad"/>
@@ -1074,7 +1074,7 @@
             <w:noProof/>
             <w:webHidden/>
           </w:rPr>
-          <w:instrText xml:space="preserve"> PAGEREF _Toc41281329 \h </w:instrText>
+          <w:instrText xml:space="preserve"> PAGEREF _Toc41661484 \h </w:instrText>
         </w:r>
         <w:r>
           <w:rPr>
@@ -1129,7 +1129,7 @@
         <w:pStyle w:val="1"/>
         <w:ind w:firstLineChars="0"/>
       </w:pPr>
-      <w:bookmarkStart w:id="0" w:name="_Toc41281320"/>
+      <w:bookmarkStart w:id="0" w:name="_Toc41661475"/>
       <w:r>
         <w:lastRenderedPageBreak/>
         <w:t>本周疫情要点</w:t>
@@ -1148,13 +1148,13 @@
         <w:t>全球累计确诊已达</w:t>
       </w:r>
       <w:r>
-        <w:t>543.9</w:t>
+        <w:t>534.1</w:t>
       </w:r>
       <w:r>
         <w:t>万，病死</w:t>
       </w:r>
       <w:r>
-        <w:t>34.6</w:t>
+        <w:t>34.3</w:t>
       </w:r>
       <w:r>
         <w:t>万。</w:t>
@@ -1172,13 +1172,13 @@
         <w:t>全球本周确诊</w:t>
       </w:r>
       <w:r>
-        <w:t>691,439</w:t>
+        <w:t>679,881</w:t>
       </w:r>
       <w:r>
         <w:t>例，新增确诊较上周上升</w:t>
       </w:r>
       <w:r>
-        <w:t>13%</w:t>
+        <w:t>11%</w:t>
       </w:r>
       <w:r>
         <w:t>。</w:t>
@@ -1196,21 +1196,13 @@
         <w:t>全球本周病死</w:t>
       </w:r>
       <w:r>
-        <w:t>29,884</w:t>
-      </w:r>
-      <w:r>
-        <w:t>例，新增</w:t>
-      </w:r>
-      <w:proofErr w:type="gramStart"/>
-      <w:r>
-        <w:t>病死较</w:t>
-      </w:r>
-      <w:proofErr w:type="gramEnd"/>
-      <w:r>
-        <w:t>上周下降</w:t>
-      </w:r>
-      <w:r>
-        <w:t>9%</w:t>
+        <w:t>31,513</w:t>
+      </w:r>
+      <w:r>
+        <w:t>例，新增病死较上周下降</w:t>
+      </w:r>
+      <w:r>
+        <w:t>3%</w:t>
       </w:r>
       <w:r>
         <w:t>。</w:t>
@@ -1264,6 +1256,9 @@
     <w:p>
       <w:pPr>
         <w:ind w:firstLineChars="0" w:firstLine="0"/>
+        <w:rPr>
+          <w:rFonts w:hint="eastAsia"/>
+        </w:rPr>
       </w:pPr>
     </w:p>
     <w:p>
@@ -1299,9 +1294,6 @@
     <w:p>
       <w:pPr>
         <w:ind w:firstLineChars="0" w:firstLine="0"/>
-        <w:rPr>
-          <w:rFonts w:hint="eastAsia"/>
-        </w:rPr>
       </w:pPr>
     </w:p>
     <w:p>
@@ -1323,19 +1315,19 @@
         <w:t>月</w:t>
       </w:r>
       <w:r>
-        <w:t>25</w:t>
+        <w:t>24</w:t>
       </w:r>
       <w:r>
         <w:t>日</w:t>
       </w:r>
       <w:r>
-        <w:t>6</w:t>
+        <w:t>9</w:t>
       </w:r>
       <w:r>
         <w:t>时</w:t>
       </w:r>
       <w:r>
-        <w:t>20</w:t>
+        <w:t>30</w:t>
       </w:r>
       <w:r>
         <w:t>分，其中中国数据包含港澳台，法国数据包括法国养老院数据。</w:t>
@@ -1346,7 +1338,7 @@
         <w:pStyle w:val="1"/>
         <w:ind w:firstLineChars="0"/>
       </w:pPr>
-      <w:bookmarkStart w:id="1" w:name="_Toc41281321"/>
+      <w:bookmarkStart w:id="1" w:name="_Toc41661476"/>
       <w:r>
         <w:lastRenderedPageBreak/>
         <w:t>2. </w:t>
@@ -1362,7 +1354,7 @@
         <w:spacing w:beforeLines="100" w:before="312"/>
         <w:ind w:firstLineChars="0" w:firstLine="0"/>
       </w:pPr>
-      <w:bookmarkStart w:id="2" w:name="_Toc41281322"/>
+      <w:bookmarkStart w:id="2" w:name="_Toc41661477"/>
       <w:r>
         <w:t>2.1 </w:t>
       </w:r>
@@ -1370,13 +1362,13 @@
         <w:t>全球累计确诊：</w:t>
       </w:r>
       <w:r>
-        <w:t>5,439,193</w:t>
+        <w:t>5,341,262</w:t>
       </w:r>
       <w:r>
         <w:t>例，病死：</w:t>
       </w:r>
       <w:r>
-        <w:t>346,225</w:t>
+        <w:t>343,445</w:t>
       </w:r>
       <w:r>
         <w:t>例</w:t>
@@ -1401,7 +1393,7 @@
           <w:noProof/>
         </w:rPr>
         <w:drawing>
-          <wp:inline distT="0" distB="0" distL="0" distR="0" wp14:anchorId="42A6A5B0" wp14:editId="0E2F1B32">
+          <wp:inline distT="0" distB="0" distL="0" distR="0" wp14:anchorId="224ECA4D" wp14:editId="43B3AA50">
             <wp:extent cx="5269787" cy="3096000"/>
             <wp:effectExtent l="0" t="0" r="0" b="0"/>
             <wp:docPr id="129" name="Picture 129"/>
@@ -1478,7 +1470,7 @@
           <w:noProof/>
         </w:rPr>
         <w:drawing>
-          <wp:inline distT="0" distB="0" distL="0" distR="0" wp14:anchorId="403300DD" wp14:editId="7FB504DC">
+          <wp:inline distT="0" distB="0" distL="0" distR="0" wp14:anchorId="5E999DB2" wp14:editId="46439F50">
             <wp:extent cx="5269787" cy="3096000"/>
             <wp:effectExtent l="0" t="0" r="0" b="0"/>
             <wp:docPr id="130" name="Picture 130"/>
@@ -1553,7 +1545,7 @@
         </w:rPr>
         <w:lastRenderedPageBreak/>
         <w:drawing>
-          <wp:inline distT="0" distB="0" distL="0" distR="0" wp14:anchorId="5E885F4F" wp14:editId="30BD4F6A">
+          <wp:inline distT="0" distB="0" distL="0" distR="0" wp14:anchorId="2B439E40" wp14:editId="5C1ABD16">
             <wp:extent cx="2628000" cy="1511100"/>
             <wp:effectExtent l="0" t="0" r="0" b="0"/>
             <wp:docPr id="131" name="Picture 131"/>
@@ -1593,7 +1585,7 @@
           <w:noProof/>
         </w:rPr>
         <w:drawing>
-          <wp:inline distT="0" distB="0" distL="0" distR="0" wp14:anchorId="699C56B1" wp14:editId="2DB6C58E">
+          <wp:inline distT="0" distB="0" distL="0" distR="0" wp14:anchorId="08D4EBE8" wp14:editId="6B6AE0DF">
             <wp:extent cx="2628000" cy="1511100"/>
             <wp:effectExtent l="0" t="0" r="0" b="0"/>
             <wp:docPr id="132" name="Picture 132"/>
@@ -1754,7 +1746,7 @@
           <w:noProof/>
         </w:rPr>
         <w:drawing>
-          <wp:inline distT="0" distB="0" distL="0" distR="0" wp14:anchorId="57C598B9" wp14:editId="5280DDA1">
+          <wp:inline distT="0" distB="0" distL="0" distR="0" wp14:anchorId="7E41B0B0" wp14:editId="39243C82">
             <wp:extent cx="2628000" cy="1511100"/>
             <wp:effectExtent l="0" t="0" r="0" b="0"/>
             <wp:docPr id="133" name="Picture 133"/>
@@ -1794,7 +1786,7 @@
           <w:noProof/>
         </w:rPr>
         <w:drawing>
-          <wp:inline distT="0" distB="0" distL="0" distR="0" wp14:anchorId="34C33CF6" wp14:editId="41066A2E">
+          <wp:inline distT="0" distB="0" distL="0" distR="0" wp14:anchorId="3E3228B5" wp14:editId="25508DA9">
             <wp:extent cx="2628000" cy="1511100"/>
             <wp:effectExtent l="0" t="0" r="0" b="0"/>
             <wp:docPr id="134" name="Picture 134"/>
@@ -1965,7 +1957,7 @@
           <w:noProof/>
         </w:rPr>
         <w:drawing>
-          <wp:inline distT="0" distB="0" distL="0" distR="0" wp14:anchorId="2E24451F" wp14:editId="14EFA880">
+          <wp:inline distT="0" distB="0" distL="0" distR="0" wp14:anchorId="1E574112" wp14:editId="0C6EFF2F">
             <wp:extent cx="5212064" cy="2808000"/>
             <wp:effectExtent l="0" t="0" r="8255" b="0"/>
             <wp:docPr id="135" name="Picture 135"/>
@@ -2052,7 +2044,7 @@
         </w:rPr>
         <w:lastRenderedPageBreak/>
         <w:drawing>
-          <wp:inline distT="0" distB="0" distL="0" distR="0" wp14:anchorId="04ED8FEA" wp14:editId="28B6C2B9">
+          <wp:inline distT="0" distB="0" distL="0" distR="0" wp14:anchorId="7944F436" wp14:editId="6559B633">
             <wp:extent cx="5224186" cy="2808000"/>
             <wp:effectExtent l="0" t="0" r="0" b="0"/>
             <wp:docPr id="136" name="Picture 136"/>
@@ -2134,7 +2126,7 @@
         <w:spacing w:beforeLines="100" w:before="312"/>
         <w:ind w:firstLineChars="0" w:firstLine="0"/>
       </w:pPr>
-      <w:bookmarkStart w:id="5" w:name="_Toc41281323"/>
+      <w:bookmarkStart w:id="5" w:name="_Toc41661478"/>
       <w:r>
         <w:t>2.2 </w:t>
       </w:r>
@@ -2142,7 +2134,7 @@
         <w:t>全球确诊率：</w:t>
       </w:r>
       <w:r>
-        <w:t>0.070%</w:t>
+        <w:t>0.069%</w:t>
       </w:r>
       <w:r>
         <w:t>，病死率：</w:t>
@@ -2162,7 +2154,7 @@
           <w:noProof/>
         </w:rPr>
         <w:drawing>
-          <wp:inline distT="0" distB="0" distL="0" distR="0" wp14:anchorId="06590E53" wp14:editId="218734D6">
+          <wp:inline distT="0" distB="0" distL="0" distR="0" wp14:anchorId="3DAFA2A9" wp14:editId="160008F6">
             <wp:extent cx="3469091" cy="3816000"/>
             <wp:effectExtent l="0" t="0" r="0" b="0"/>
             <wp:docPr id="137" name="Picture 137"/>
@@ -2260,7 +2252,7 @@
         </w:rPr>
         <w:lastRenderedPageBreak/>
         <w:drawing>
-          <wp:inline distT="0" distB="0" distL="0" distR="0" wp14:anchorId="5B02AF70" wp14:editId="11113049">
+          <wp:inline distT="0" distB="0" distL="0" distR="0" wp14:anchorId="1A64777F" wp14:editId="1B490A79">
             <wp:extent cx="3469091" cy="3816000"/>
             <wp:effectExtent l="0" t="0" r="0" b="0"/>
             <wp:docPr id="138" name="Picture 138"/>
@@ -2357,7 +2349,7 @@
           <w:noProof/>
         </w:rPr>
         <w:drawing>
-          <wp:inline distT="0" distB="0" distL="0" distR="0" wp14:anchorId="5B7616C4" wp14:editId="5C544A86">
+          <wp:inline distT="0" distB="0" distL="0" distR="0" wp14:anchorId="5C23746F" wp14:editId="5736B42B">
             <wp:extent cx="3469091" cy="3816000"/>
             <wp:effectExtent l="0" t="0" r="0" b="0"/>
             <wp:docPr id="139" name="Picture 139"/>
@@ -2456,7 +2448,7 @@
         </w:rPr>
         <w:lastRenderedPageBreak/>
         <w:drawing>
-          <wp:inline distT="0" distB="0" distL="0" distR="0" wp14:anchorId="28BBD10C" wp14:editId="484F6F15">
+          <wp:inline distT="0" distB="0" distL="0" distR="0" wp14:anchorId="68AABA66" wp14:editId="78BDC0A8">
             <wp:extent cx="3469091" cy="3816000"/>
             <wp:effectExtent l="0" t="0" r="0" b="0"/>
             <wp:docPr id="140" name="Picture 140"/>
@@ -2554,8 +2546,8 @@
           <w:noProof/>
         </w:rPr>
         <w:drawing>
-          <wp:inline distT="0" distB="0" distL="0" distR="0" wp14:anchorId="2A655B89" wp14:editId="6AAD32FA">
-            <wp:extent cx="3469090" cy="3816000"/>
+          <wp:inline distT="0" distB="0" distL="0" distR="0" wp14:anchorId="2294D290" wp14:editId="37A343E1">
+            <wp:extent cx="3469090" cy="3815999"/>
             <wp:effectExtent l="0" t="0" r="0" b="0"/>
             <wp:docPr id="141" name="Picture 141"/>
             <wp:cNvGraphicFramePr>
@@ -2577,7 +2569,7 @@
                   <pic:spPr>
                     <a:xfrm>
                       <a:off x="0" y="0"/>
-                      <a:ext cx="3469090" cy="3816000"/>
+                      <a:ext cx="3469090" cy="3815999"/>
                     </a:xfrm>
                     <a:prstGeom prst="rect">
                       <a:avLst/>
@@ -2648,7 +2640,7 @@
         <w:spacing w:beforeLines="100" w:before="312"/>
         <w:ind w:firstLineChars="0" w:firstLine="0"/>
       </w:pPr>
-      <w:bookmarkStart w:id="6" w:name="_Toc41281324"/>
+      <w:bookmarkStart w:id="6" w:name="_Toc41661479"/>
       <w:r>
         <w:lastRenderedPageBreak/>
         <w:t>2.3 </w:t>
@@ -2657,13 +2649,13 @@
         <w:t>全球本周新增确诊：</w:t>
       </w:r>
       <w:r>
-        <w:t>691,439</w:t>
+        <w:t>679,881</w:t>
       </w:r>
       <w:r>
         <w:t>例，病死：</w:t>
       </w:r>
       <w:r>
-        <w:t>29,884</w:t>
+        <w:t>31,513</w:t>
       </w:r>
       <w:r>
         <w:t>例</w:t>
@@ -2680,7 +2672,7 @@
           <w:noProof/>
         </w:rPr>
         <w:drawing>
-          <wp:inline distT="0" distB="0" distL="0" distR="0" wp14:anchorId="6C14F1DC" wp14:editId="7A8F807A">
+          <wp:inline distT="0" distB="0" distL="0" distR="0" wp14:anchorId="41C3BBC7" wp14:editId="0D079F7B">
             <wp:extent cx="2504348" cy="1440000"/>
             <wp:effectExtent l="0" t="0" r="0" b="0"/>
             <wp:docPr id="142" name="Picture 142"/>
@@ -2720,7 +2712,7 @@
           <w:noProof/>
         </w:rPr>
         <w:drawing>
-          <wp:inline distT="0" distB="0" distL="0" distR="0" wp14:anchorId="6E40B663" wp14:editId="43A1EDB9">
+          <wp:inline distT="0" distB="0" distL="0" distR="0" wp14:anchorId="787DF185" wp14:editId="12A7723B">
             <wp:extent cx="2504348" cy="1440000"/>
             <wp:effectExtent l="0" t="0" r="0" b="0"/>
             <wp:docPr id="143" name="Picture 143"/>
@@ -2873,7 +2865,7 @@
         <w:spacing w:beforeLines="100" w:before="312"/>
         <w:ind w:firstLineChars="0" w:firstLine="0"/>
       </w:pPr>
-      <w:bookmarkStart w:id="7" w:name="_Toc41281325"/>
+      <w:bookmarkStart w:id="7" w:name="_Toc41661480"/>
       <w:r>
         <w:t>2.4 </w:t>
       </w:r>
@@ -2892,8 +2884,8 @@
           <w:noProof/>
         </w:rPr>
         <w:drawing>
-          <wp:inline distT="0" distB="0" distL="0" distR="0" wp14:anchorId="3629B27E" wp14:editId="5C8A0117">
-            <wp:extent cx="4878493" cy="2016000"/>
+          <wp:inline distT="0" distB="0" distL="0" distR="0" wp14:anchorId="3CD5FF1A" wp14:editId="6CAC513E">
+            <wp:extent cx="4808801" cy="2016000"/>
             <wp:effectExtent l="0" t="0" r="0" b="3810"/>
             <wp:docPr id="144" name="Picture 144"/>
             <wp:cNvGraphicFramePr>
@@ -2908,13 +2900,13 @@
                   </pic:nvPicPr>
                   <pic:blipFill rotWithShape="1">
                     <a:blip r:embed="rId31"/>
-                    <a:srcRect t="14113" b="9005"/>
+                    <a:srcRect t="12999" b="9004"/>
                     <a:stretch/>
                   </pic:blipFill>
                   <pic:spPr bwMode="auto">
                     <a:xfrm>
                       <a:off x="0" y="0"/>
-                      <a:ext cx="4878493" cy="2016000"/>
+                      <a:ext cx="4808801" cy="2016000"/>
                     </a:xfrm>
                     <a:prstGeom prst="rect">
                       <a:avLst/>
@@ -2981,7 +2973,7 @@
         <w:spacing w:beforeLines="100" w:before="312"/>
         <w:ind w:firstLineChars="0" w:firstLine="0"/>
       </w:pPr>
-      <w:bookmarkStart w:id="8" w:name="_Toc41281326"/>
+      <w:bookmarkStart w:id="8" w:name="_Toc41661481"/>
       <w:r>
         <w:t>2.5 </w:t>
       </w:r>
@@ -3000,9 +2992,9 @@
           <w:noProof/>
         </w:rPr>
         <w:drawing>
-          <wp:inline distT="0" distB="0" distL="0" distR="0" wp14:anchorId="452D10E5" wp14:editId="27CB2171">
-            <wp:extent cx="4925681" cy="2124000"/>
-            <wp:effectExtent l="0" t="0" r="0" b="0"/>
+          <wp:inline distT="0" distB="0" distL="0" distR="0" wp14:anchorId="6BE11DF1" wp14:editId="503C1675">
+            <wp:extent cx="4775862" cy="2088000"/>
+            <wp:effectExtent l="0" t="0" r="5715" b="7620"/>
             <wp:docPr id="145" name="Picture 145"/>
             <wp:cNvGraphicFramePr>
               <a:graphicFrameLocks xmlns:a="http://schemas.openxmlformats.org/drawingml/2006/main" noChangeAspect="1"/>
@@ -3016,13 +3008,13 @@
                   </pic:nvPicPr>
                   <pic:blipFill rotWithShape="1">
                     <a:blip r:embed="rId32"/>
-                    <a:srcRect t="9285" b="10490"/>
+                    <a:srcRect t="8542" b="10119"/>
                     <a:stretch/>
                   </pic:blipFill>
                   <pic:spPr bwMode="auto">
                     <a:xfrm>
                       <a:off x="0" y="0"/>
-                      <a:ext cx="4925681" cy="2124000"/>
+                      <a:ext cx="4775862" cy="2088000"/>
                     </a:xfrm>
                     <a:prstGeom prst="rect">
                       <a:avLst/>
@@ -3092,13 +3084,13 @@
           <w:spacing w:val="-90"/>
         </w:rPr>
       </w:pPr>
-      <w:bookmarkStart w:id="9" w:name="_Toc41281327"/>
+      <w:bookmarkStart w:id="9" w:name="_Toc41661482"/>
       <w:r>
         <w:lastRenderedPageBreak/>
         <w:t>2.6 </w:t>
       </w:r>
       <w:r>
-        <w:t>本周新增确诊增长最快：埃及，新增病死增长最快：南非</w:t>
+        <w:t>本周新增确诊增长最快：埃及，新增病死增长最快：智利</w:t>
       </w:r>
       <w:bookmarkEnd w:id="9"/>
     </w:p>
@@ -3112,8 +3104,8 @@
           <w:noProof/>
         </w:rPr>
         <w:drawing>
-          <wp:inline distT="0" distB="0" distL="0" distR="0" wp14:anchorId="7E1DD218" wp14:editId="5911F01B">
-            <wp:extent cx="5220000" cy="5122125"/>
+          <wp:inline distT="0" distB="0" distL="0" distR="0" wp14:anchorId="4FA04A0D" wp14:editId="5345A1C0">
+            <wp:extent cx="5220000" cy="4926375"/>
             <wp:effectExtent l="0" t="0" r="0" b="0"/>
             <wp:docPr id="146" name="Picture 146"/>
             <wp:cNvGraphicFramePr>
@@ -3135,7 +3127,7 @@
                   <pic:spPr>
                     <a:xfrm>
                       <a:off x="0" y="0"/>
-                      <a:ext cx="5220000" cy="5122125"/>
+                      <a:ext cx="5220000" cy="4926375"/>
                     </a:xfrm>
                     <a:prstGeom prst="rect">
                       <a:avLst/>
@@ -3276,9 +3268,9 @@
         </w:rPr>
         <w:lastRenderedPageBreak/>
         <w:drawing>
-          <wp:inline distT="0" distB="0" distL="0" distR="0" wp14:anchorId="203532B9" wp14:editId="030726C2">
-            <wp:extent cx="5179507" cy="4680000"/>
-            <wp:effectExtent l="0" t="0" r="2540" b="6350"/>
+          <wp:inline distT="0" distB="0" distL="0" distR="0" wp14:anchorId="315B121A" wp14:editId="0DD230A3">
+            <wp:extent cx="5220000" cy="4730625"/>
+            <wp:effectExtent l="0" t="0" r="0" b="0"/>
             <wp:docPr id="147" name="Picture 147"/>
             <wp:cNvGraphicFramePr>
               <a:graphicFrameLocks xmlns:a="http://schemas.openxmlformats.org/drawingml/2006/main" noChangeAspect="1"/>
@@ -3299,7 +3291,7 @@
                   <pic:spPr>
                     <a:xfrm>
                       <a:off x="0" y="0"/>
-                      <a:ext cx="5179507" cy="4680000"/>
+                      <a:ext cx="5220000" cy="4730625"/>
                     </a:xfrm>
                     <a:prstGeom prst="rect">
                       <a:avLst/>
@@ -3337,19 +3329,7 @@
         <w:rPr>
           <w:rFonts w:ascii="Times New Roman" w:hAnsi="Times New Roman"/>
         </w:rPr>
-        <w:t>本周较上周新增</w:t>
-      </w:r>
-      <w:r>
-        <w:rPr>
-          <w:rFonts w:ascii="Times New Roman" w:hAnsi="Times New Roman" w:hint="eastAsia"/>
-        </w:rPr>
-        <w:t>病死</w:t>
-      </w:r>
-      <w:r>
-        <w:rPr>
-          <w:rFonts w:ascii="Times New Roman" w:hAnsi="Times New Roman"/>
-        </w:rPr>
-        <w:t>人数增速（仅显示累计病死人数超过</w:t>
+        <w:t>本周较上周新增病死人数增速（仅显示累计病死人数超过</w:t>
       </w:r>
       <w:r>
         <w:rPr>
@@ -3447,7 +3427,7 @@
         <w:spacing w:beforeLines="130" w:before="405"/>
         <w:ind w:firstLineChars="0" w:firstLine="0"/>
       </w:pPr>
-      <w:bookmarkStart w:id="10" w:name="_Toc41281328"/>
+      <w:bookmarkStart w:id="10" w:name="_Toc41661483"/>
       <w:r>
         <w:t>2.7 </w:t>
       </w:r>
@@ -3466,7 +3446,7 @@
           <w:noProof/>
         </w:rPr>
         <w:drawing>
-          <wp:inline distT="0" distB="0" distL="0" distR="0" wp14:anchorId="581097C9" wp14:editId="0F9BE685">
+          <wp:inline distT="0" distB="0" distL="0" distR="0" wp14:anchorId="53A091BD" wp14:editId="5203E629">
             <wp:extent cx="2628000" cy="1511100"/>
             <wp:effectExtent l="0" t="0" r="0" b="0"/>
             <wp:docPr id="148" name="Picture 148"/>
@@ -3506,7 +3486,7 @@
           <w:noProof/>
         </w:rPr>
         <w:drawing>
-          <wp:inline distT="0" distB="0" distL="0" distR="0" wp14:anchorId="6AE73064" wp14:editId="42384F62">
+          <wp:inline distT="0" distB="0" distL="0" distR="0" wp14:anchorId="7AA19F50" wp14:editId="2569B9E6">
             <wp:extent cx="2628000" cy="1511100"/>
             <wp:effectExtent l="0" t="0" r="0" b="0"/>
             <wp:docPr id="149" name="Picture 149"/>
@@ -3659,7 +3639,7 @@
         <w:ind w:firstLineChars="55" w:firstLine="198"/>
       </w:pPr>
       <w:bookmarkStart w:id="11" w:name="_Toc41168425"/>
-      <w:bookmarkStart w:id="12" w:name="_Toc41281329"/>
+      <w:bookmarkStart w:id="12" w:name="_Toc41661484"/>
       <w:r>
         <w:lastRenderedPageBreak/>
         <w:t>附录</w:t>
@@ -3681,7 +3661,7 @@
           <w:noProof/>
         </w:rPr>
         <w:drawing>
-          <wp:inline distT="0" distB="0" distL="0" distR="0" wp14:anchorId="054A418A" wp14:editId="0CC103EF">
+          <wp:inline distT="0" distB="0" distL="0" distR="0" wp14:anchorId="640D6D84" wp14:editId="722F4D4C">
             <wp:extent cx="5220000" cy="5598450"/>
             <wp:effectExtent l="0" t="0" r="0" b="0"/>
             <wp:docPr id="150" name="Picture 150"/>
@@ -3785,31 +3765,6 @@
     </w:p>
     <w:p>
       <w:pPr>
-        <w:widowControl/>
-        <w:adjustRightInd/>
-        <w:snapToGrid/>
-        <w:spacing w:line="240" w:lineRule="auto"/>
-        <w:ind w:firstLineChars="0" w:firstLine="0"/>
-        <w:jc w:val="left"/>
-        <w:rPr>
-          <w:rFonts w:eastAsia="宋体" w:cstheme="majorBidi"/>
-          <w:bCs/>
-          <w:sz w:val="24"/>
-          <w:szCs w:val="28"/>
-        </w:rPr>
-      </w:pPr>
-      <w:r>
-        <w:rPr>
-          <w:rFonts w:eastAsia="宋体" w:cstheme="majorBidi"/>
-          <w:bCs/>
-          <w:sz w:val="24"/>
-          <w:szCs w:val="28"/>
-        </w:rPr>
-        <w:br w:type="page"/>
-      </w:r>
-    </w:p>
-    <w:p>
-      <w:pPr>
         <w:pStyle w:val="4"/>
         <w:keepNext w:val="0"/>
         <w:spacing w:beforeLines="150" w:before="468" w:afterLines="50" w:after="156"/>
@@ -3819,15 +3774,14 @@
       </w:pPr>
       <w:r>
         <w:rPr>
-          <w:rFonts w:ascii="Times New Roman" w:hAnsi="Times New Roman" w:hint="eastAsia"/>
           <w:noProof/>
         </w:rPr>
         <w:lastRenderedPageBreak/>
         <w:drawing>
-          <wp:inline distT="0" distB="0" distL="0" distR="0" wp14:anchorId="66CDADB6" wp14:editId="61678492">
-            <wp:extent cx="5184000" cy="3564000"/>
+          <wp:inline distT="0" distB="0" distL="0" distR="0" wp14:anchorId="3DDC9BD1" wp14:editId="53527392">
+            <wp:extent cx="5245902" cy="3600000"/>
             <wp:effectExtent l="0" t="0" r="0" b="0"/>
-            <wp:docPr id="1" name="图片 1"/>
+            <wp:docPr id="173" name="Picture 173"/>
             <wp:cNvGraphicFramePr>
               <a:graphicFrameLocks xmlns:a="http://schemas.openxmlformats.org/drawingml/2006/main" noChangeAspect="1"/>
             </wp:cNvGraphicFramePr>
@@ -3835,7 +3789,7 @@
               <a:graphicData uri="http://schemas.openxmlformats.org/drawingml/2006/picture">
                 <pic:pic xmlns:pic="http://schemas.openxmlformats.org/drawingml/2006/picture">
                   <pic:nvPicPr>
-                    <pic:cNvPr id="1" name="2-19.png"/>
+                    <pic:cNvPr id="0" name="2_19.png"/>
                     <pic:cNvPicPr/>
                   </pic:nvPicPr>
                   <pic:blipFill>
@@ -3844,22 +3798,14 @@
                       <a:fillRect/>
                     </a:stretch>
                   </pic:blipFill>
-                  <pic:spPr bwMode="auto">
+                  <pic:spPr>
                     <a:xfrm>
                       <a:off x="0" y="0"/>
-                      <a:ext cx="5184000" cy="3564000"/>
+                      <a:ext cx="5245902" cy="3600000"/>
                     </a:xfrm>
                     <a:prstGeom prst="rect">
                       <a:avLst/>
                     </a:prstGeom>
-                    <a:ln>
-                      <a:noFill/>
-                    </a:ln>
-                    <a:extLst>
-                      <a:ext uri="{53640926-AAD7-44D8-BBD7-CCE9431645EC}">
-                        <a14:shadowObscured xmlns:a14="http://schemas.microsoft.com/office/drawing/2010/main"/>
-                      </a:ext>
-                    </a:extLst>
                   </pic:spPr>
                 </pic:pic>
               </a:graphicData>
@@ -3936,18 +3882,13 @@
       </w:pPr>
       <w:r>
         <w:rPr>
-          <w:rFonts w:ascii="微软雅黑" w:eastAsia="微软雅黑" w:hAnsi="微软雅黑"/>
           <w:noProof/>
-          <w:color w:val="111F2C"/>
-          <w:sz w:val="21"/>
-          <w:szCs w:val="21"/>
-          <w:shd w:val="clear" w:color="auto" w:fill="FFFFFF"/>
         </w:rPr>
         <w:drawing>
-          <wp:inline distT="0" distB="0" distL="0" distR="0" wp14:anchorId="115DD7A0" wp14:editId="500E3A67">
-            <wp:extent cx="5182465" cy="3562945"/>
-            <wp:effectExtent l="0" t="0" r="0" b="0"/>
-            <wp:docPr id="2" name="图片 2"/>
+          <wp:inline distT="0" distB="0" distL="0" distR="0" wp14:anchorId="1D288F4B" wp14:editId="6008377E">
+            <wp:extent cx="5236363" cy="3593454"/>
+            <wp:effectExtent l="0" t="0" r="2540" b="7620"/>
+            <wp:docPr id="174" name="Picture 174"/>
             <wp:cNvGraphicFramePr>
               <a:graphicFrameLocks xmlns:a="http://schemas.openxmlformats.org/drawingml/2006/main" noChangeAspect="1"/>
             </wp:cNvGraphicFramePr>
@@ -3955,110 +3896,7 @@
               <a:graphicData uri="http://schemas.openxmlformats.org/drawingml/2006/picture">
                 <pic:pic xmlns:pic="http://schemas.openxmlformats.org/drawingml/2006/picture">
                   <pic:nvPicPr>
-                    <pic:cNvPr id="2" name="2-20.png"/>
-                    <pic:cNvPicPr/>
-                  </pic:nvPicPr>
-                  <pic:blipFill>
-                    <a:blip r:embed="rId38"/>
-                    <a:stretch>
-                      <a:fillRect/>
-                    </a:stretch>
-                  </pic:blipFill>
-                  <pic:spPr bwMode="auto">
-                    <a:xfrm>
-                      <a:off x="0" y="0"/>
-                      <a:ext cx="5182465" cy="3562945"/>
-                    </a:xfrm>
-                    <a:prstGeom prst="rect">
-                      <a:avLst/>
-                    </a:prstGeom>
-                    <a:ln>
-                      <a:noFill/>
-                    </a:ln>
-                    <a:extLst>
-                      <a:ext uri="{53640926-AAD7-44D8-BBD7-CCE9431645EC}">
-                        <a14:shadowObscured xmlns:a14="http://schemas.microsoft.com/office/drawing/2010/main"/>
-                      </a:ext>
-                    </a:extLst>
-                  </pic:spPr>
-                </pic:pic>
-              </a:graphicData>
-            </a:graphic>
-          </wp:inline>
-        </w:drawing>
-      </w:r>
-    </w:p>
-    <w:p>
-      <w:pPr>
-        <w:pStyle w:val="4"/>
-        <w:keepNext w:val="0"/>
-        <w:tabs>
-          <w:tab w:val="left" w:pos="284"/>
-          <w:tab w:val="left" w:pos="8080"/>
-        </w:tabs>
-        <w:spacing w:beforeLines="150" w:before="468" w:afterLines="150" w:after="468"/>
-        <w:rPr>
-          <w:rFonts w:ascii="Times New Roman" w:hAnsi="Times New Roman"/>
-        </w:rPr>
-      </w:pPr>
-      <w:r>
-        <w:rPr>
-          <w:rFonts w:ascii="Times New Roman" w:hAnsi="Times New Roman" w:hint="eastAsia"/>
-        </w:rPr>
-        <w:t>图</w:t>
-      </w:r>
-      <w:r>
-        <w:rPr>
-          <w:rFonts w:ascii="Times New Roman" w:hAnsi="Times New Roman" w:hint="eastAsia"/>
-        </w:rPr>
-        <w:t>2-20  65</w:t>
-      </w:r>
-      <w:r>
-        <w:rPr>
-          <w:rFonts w:ascii="Times New Roman" w:hAnsi="Times New Roman" w:hint="eastAsia"/>
-        </w:rPr>
-        <w:t>个“一带一路”国家地区单日新增确诊和新增治愈走势</w:t>
-      </w:r>
-    </w:p>
-    <w:p>
-      <w:pPr>
-        <w:pStyle w:val="4"/>
-        <w:keepNext w:val="0"/>
-        <w:tabs>
-          <w:tab w:val="left" w:pos="8080"/>
-        </w:tabs>
-        <w:spacing w:beforeLines="150" w:before="468" w:afterLines="150" w:after="468"/>
-        <w:rPr>
-          <w:rFonts w:ascii="微软雅黑" w:eastAsia="微软雅黑" w:hAnsi="微软雅黑"/>
-          <w:color w:val="111F2C"/>
-          <w:sz w:val="21"/>
-          <w:szCs w:val="21"/>
-          <w:shd w:val="clear" w:color="auto" w:fill="FFFFFF"/>
-        </w:rPr>
-      </w:pPr>
-      <w:r>
-        <w:rPr>
-          <w:rFonts w:ascii="微软雅黑" w:eastAsia="微软雅黑" w:hAnsi="微软雅黑"/>
-          <w:noProof/>
-          <w:color w:val="111F2C"/>
-          <w:sz w:val="21"/>
-          <w:szCs w:val="21"/>
-          <w:shd w:val="clear" w:color="auto" w:fill="FFFFFF"/>
-        </w:rPr>
-        <w:lastRenderedPageBreak/>
-        <w:drawing>
-          <wp:inline distT="0" distB="0" distL="0" distR="0" wp14:anchorId="3F3F6E94" wp14:editId="3FCDEFCE">
-            <wp:extent cx="5236364" cy="3600000"/>
-            <wp:effectExtent l="0" t="0" r="2540" b="635"/>
-            <wp:docPr id="3" name="图片 3"/>
-            <wp:cNvGraphicFramePr>
-              <a:graphicFrameLocks xmlns:a="http://schemas.openxmlformats.org/drawingml/2006/main" noChangeAspect="1"/>
-            </wp:cNvGraphicFramePr>
-            <a:graphic xmlns:a="http://schemas.openxmlformats.org/drawingml/2006/main">
-              <a:graphicData uri="http://schemas.openxmlformats.org/drawingml/2006/picture">
-                <pic:pic xmlns:pic="http://schemas.openxmlformats.org/drawingml/2006/picture">
-                  <pic:nvPicPr>
-                    <pic:cNvPr id="3" name="2-21.png"/>
+                    <pic:cNvPr id="0" name="2_20.png"/>
                     <pic:cNvPicPr/>
                   </pic:nvPicPr>
                   <pic:blipFill>
@@ -4067,7 +3905,97 @@
                       <a:fillRect/>
                     </a:stretch>
                   </pic:blipFill>
-                  <pic:spPr bwMode="auto">
+                  <pic:spPr>
+                    <a:xfrm>
+                      <a:off x="0" y="0"/>
+                      <a:ext cx="5236363" cy="3593454"/>
+                    </a:xfrm>
+                    <a:prstGeom prst="rect">
+                      <a:avLst/>
+                    </a:prstGeom>
+                  </pic:spPr>
+                </pic:pic>
+              </a:graphicData>
+            </a:graphic>
+          </wp:inline>
+        </w:drawing>
+      </w:r>
+    </w:p>
+    <w:p>
+      <w:pPr>
+        <w:pStyle w:val="4"/>
+        <w:keepNext w:val="0"/>
+        <w:tabs>
+          <w:tab w:val="left" w:pos="284"/>
+          <w:tab w:val="left" w:pos="8080"/>
+        </w:tabs>
+        <w:spacing w:beforeLines="150" w:before="468" w:afterLines="150" w:after="468"/>
+        <w:rPr>
+          <w:rFonts w:ascii="Times New Roman" w:hAnsi="Times New Roman"/>
+        </w:rPr>
+      </w:pPr>
+      <w:r>
+        <w:rPr>
+          <w:rFonts w:ascii="Times New Roman" w:hAnsi="Times New Roman" w:hint="eastAsia"/>
+        </w:rPr>
+        <w:t>图</w:t>
+      </w:r>
+      <w:r>
+        <w:rPr>
+          <w:rFonts w:ascii="Times New Roman" w:hAnsi="Times New Roman" w:hint="eastAsia"/>
+        </w:rPr>
+        <w:t>2-20  65</w:t>
+      </w:r>
+      <w:r>
+        <w:rPr>
+          <w:rFonts w:ascii="Times New Roman" w:hAnsi="Times New Roman" w:hint="eastAsia"/>
+        </w:rPr>
+        <w:t>个“一带一路”国家地区单日新增确诊和新增治愈走势</w:t>
+      </w:r>
+    </w:p>
+    <w:p>
+      <w:pPr>
+        <w:pStyle w:val="4"/>
+        <w:keepNext w:val="0"/>
+        <w:tabs>
+          <w:tab w:val="left" w:pos="8080"/>
+        </w:tabs>
+        <w:spacing w:beforeLines="150" w:before="468" w:afterLines="150" w:after="468"/>
+        <w:rPr>
+          <w:rFonts w:ascii="微软雅黑" w:eastAsia="微软雅黑" w:hAnsi="微软雅黑"/>
+          <w:color w:val="111F2C"/>
+          <w:sz w:val="21"/>
+          <w:szCs w:val="21"/>
+          <w:shd w:val="clear" w:color="auto" w:fill="FFFFFF"/>
+        </w:rPr>
+      </w:pPr>
+      <w:r>
+        <w:rPr>
+          <w:noProof/>
+        </w:rPr>
+        <w:lastRenderedPageBreak/>
+        <w:drawing>
+          <wp:inline distT="0" distB="0" distL="0" distR="0" wp14:anchorId="09A0ADF7" wp14:editId="743EA149">
+            <wp:extent cx="5236364" cy="3600000"/>
+            <wp:effectExtent l="0" t="0" r="0" b="0"/>
+            <wp:docPr id="175" name="Picture 175"/>
+            <wp:cNvGraphicFramePr>
+              <a:graphicFrameLocks xmlns:a="http://schemas.openxmlformats.org/drawingml/2006/main" noChangeAspect="1"/>
+            </wp:cNvGraphicFramePr>
+            <a:graphic xmlns:a="http://schemas.openxmlformats.org/drawingml/2006/main">
+              <a:graphicData uri="http://schemas.openxmlformats.org/drawingml/2006/picture">
+                <pic:pic xmlns:pic="http://schemas.openxmlformats.org/drawingml/2006/picture">
+                  <pic:nvPicPr>
+                    <pic:cNvPr id="0" name="2_21.png"/>
+                    <pic:cNvPicPr/>
+                  </pic:nvPicPr>
+                  <pic:blipFill>
+                    <a:blip r:embed="rId40"/>
+                    <a:stretch>
+                      <a:fillRect/>
+                    </a:stretch>
+                  </pic:blipFill>
+                  <pic:spPr>
                     <a:xfrm>
                       <a:off x="0" y="0"/>
                       <a:ext cx="5236364" cy="3600000"/>
@@ -4075,14 +4003,6 @@
                     <a:prstGeom prst="rect">
                       <a:avLst/>
                     </a:prstGeom>
-                    <a:ln>
-                      <a:noFill/>
-                    </a:ln>
-                    <a:extLst>
-                      <a:ext uri="{53640926-AAD7-44D8-BBD7-CCE9431645EC}">
-                        <a14:shadowObscured xmlns:a14="http://schemas.microsoft.com/office/drawing/2010/main"/>
-                      </a:ext>
-                    </a:extLst>
                   </pic:spPr>
                 </pic:pic>
               </a:graphicData>
@@ -4147,18 +4067,13 @@
       </w:pPr>
       <w:r>
         <w:rPr>
-          <w:rFonts w:ascii="微软雅黑" w:eastAsia="微软雅黑" w:hAnsi="微软雅黑"/>
           <w:noProof/>
-          <w:color w:val="111F2C"/>
-          <w:sz w:val="21"/>
-          <w:szCs w:val="21"/>
-          <w:shd w:val="clear" w:color="auto" w:fill="FFFFFF"/>
         </w:rPr>
         <w:drawing>
-          <wp:inline distT="0" distB="0" distL="0" distR="0" wp14:anchorId="3A1BA746" wp14:editId="1C1F64E7">
-            <wp:extent cx="5236364" cy="3600000"/>
-            <wp:effectExtent l="0" t="0" r="2540" b="635"/>
-            <wp:docPr id="4" name="图片 4"/>
+          <wp:inline distT="0" distB="0" distL="0" distR="0" wp14:anchorId="21BE7571" wp14:editId="22AC36B6">
+            <wp:extent cx="5245902" cy="3600000"/>
+            <wp:effectExtent l="0" t="0" r="0" b="0"/>
+            <wp:docPr id="176" name="Picture 176"/>
             <wp:cNvGraphicFramePr>
               <a:graphicFrameLocks xmlns:a="http://schemas.openxmlformats.org/drawingml/2006/main" noChangeAspect="1"/>
             </wp:cNvGraphicFramePr>
@@ -4166,31 +4081,23 @@
               <a:graphicData uri="http://schemas.openxmlformats.org/drawingml/2006/picture">
                 <pic:pic xmlns:pic="http://schemas.openxmlformats.org/drawingml/2006/picture">
                   <pic:nvPicPr>
-                    <pic:cNvPr id="4" name="2-22.png"/>
+                    <pic:cNvPr id="0" name="2_22.png"/>
                     <pic:cNvPicPr/>
                   </pic:nvPicPr>
                   <pic:blipFill>
-                    <a:blip r:embed="rId39"/>
+                    <a:blip r:embed="rId41"/>
                     <a:stretch>
                       <a:fillRect/>
                     </a:stretch>
                   </pic:blipFill>
-                  <pic:spPr bwMode="auto">
+                  <pic:spPr>
                     <a:xfrm>
                       <a:off x="0" y="0"/>
-                      <a:ext cx="5236364" cy="3600000"/>
+                      <a:ext cx="5245902" cy="3600000"/>
                     </a:xfrm>
                     <a:prstGeom prst="rect">
                       <a:avLst/>
                     </a:prstGeom>
-                    <a:ln>
-                      <a:noFill/>
-                    </a:ln>
-                    <a:extLst>
-                      <a:ext uri="{53640926-AAD7-44D8-BBD7-CCE9431645EC}">
-                        <a14:shadowObscured xmlns:a14="http://schemas.microsoft.com/office/drawing/2010/main"/>
-                      </a:ext>
-                    </a:extLst>
                   </pic:spPr>
                 </pic:pic>
               </a:graphicData>
@@ -4228,7 +4135,7 @@
       </w:r>
     </w:p>
     <w:sectPr>
-      <w:footerReference w:type="default" r:id="rId40"/>
+      <w:footerReference w:type="default" r:id="rId42"/>
       <w:pgSz w:w="11900" w:h="16840"/>
       <w:pgMar w:top="1440" w:right="1800" w:bottom="1440" w:left="1800" w:header="851" w:footer="992" w:gutter="0"/>
       <w:pgNumType w:start="1"/>
@@ -6442,7 +6349,7 @@
 </file>
 
 <file path=customXml/itemProps2.xml><?xml version="1.0" encoding="utf-8"?>
-<ds:datastoreItem xmlns:ds="http://schemas.openxmlformats.org/officeDocument/2006/customXml" ds:itemID="{6566B41E-C728-467C-AEF9-60436FE0614A}">
+<ds:datastoreItem xmlns:ds="http://schemas.openxmlformats.org/officeDocument/2006/customXml" ds:itemID="{EA6384B7-EBA1-467C-9CF1-DE175681CB0A}">
   <ds:schemaRefs>
     <ds:schemaRef ds:uri="http://schemas.openxmlformats.org/officeDocument/2006/bibliography"/>
   </ds:schemaRefs>

</xml_diff>

<commit_message>
modify template and update report.html
</commit_message>
<xml_diff>
--- a/main/static/report/模板.docx
+++ b/main/static/report/模板.docx
@@ -3646,12 +3646,8 @@
     </w:p>
     <w:p>
       <w:pPr>
-        <w:pStyle w:val="4"/>
-        <w:keepNext w:val="0"/>
-        <w:spacing w:afterLines="50" w:after="156"/>
-        <w:rPr>
-          <w:rFonts w:ascii="Times New Roman" w:hAnsi="Times New Roman"/>
-        </w:rPr>
+        <w:ind w:firstLineChars="0" w:firstLine="0"/>
+        <w:jc w:val="center"/>
       </w:pPr>
       <w:r>
         <w:rPr>
@@ -3698,7 +3694,7 @@
       <w:pPr>
         <w:pStyle w:val="4"/>
         <w:keepNext w:val="0"/>
-        <w:spacing w:beforeLines="150" w:before="468" w:afterLines="50" w:after="156"/>
+        <w:spacing w:beforeLines="50" w:before="156" w:afterLines="50" w:after="156"/>
         <w:rPr>
           <w:rFonts w:ascii="Times New Roman" w:hAnsi="Times New Roman"/>
         </w:rPr>
@@ -3762,12 +3758,8 @@
     </w:p>
     <w:p>
       <w:pPr>
-        <w:pStyle w:val="4"/>
-        <w:keepNext w:val="0"/>
-        <w:spacing w:beforeLines="150" w:before="468" w:afterLines="50" w:after="156"/>
-        <w:rPr>
-          <w:rFonts w:ascii="Times New Roman" w:hAnsi="Times New Roman"/>
-        </w:rPr>
+        <w:ind w:firstLineChars="0" w:firstLine="0"/>
+        <w:jc w:val="center"/>
       </w:pPr>
       <w:r>
         <w:rPr>
@@ -3819,7 +3811,7 @@
           <w:tab w:val="left" w:pos="567"/>
           <w:tab w:val="left" w:pos="7938"/>
         </w:tabs>
-        <w:spacing w:beforeLines="150" w:before="468" w:afterLines="150" w:after="468"/>
+        <w:spacing w:beforeLines="130" w:before="405" w:afterLines="150" w:after="468"/>
         <w:rPr>
           <w:rFonts w:ascii="Times New Roman" w:hAnsi="Times New Roman"/>
         </w:rPr>
@@ -3923,10 +3915,10 @@
         <w:pStyle w:val="4"/>
         <w:keepNext w:val="0"/>
         <w:tabs>
-          <w:tab w:val="left" w:pos="284"/>
-          <w:tab w:val="left" w:pos="8080"/>
+          <w:tab w:val="left" w:pos="567"/>
+          <w:tab w:val="left" w:pos="7938"/>
         </w:tabs>
-        <w:spacing w:beforeLines="150" w:before="468" w:afterLines="150" w:after="468"/>
+        <w:spacing w:beforeLines="130" w:before="405" w:afterLines="150" w:after="468"/>
         <w:rPr>
           <w:rFonts w:ascii="Times New Roman" w:hAnsi="Times New Roman"/>
         </w:rPr>
@@ -3952,12 +3944,8 @@
     </w:p>
     <w:p>
       <w:pPr>
-        <w:pStyle w:val="4"/>
-        <w:keepNext w:val="0"/>
-        <w:tabs>
-          <w:tab w:val="left" w:pos="8080"/>
-        </w:tabs>
-        <w:spacing w:beforeLines="150" w:before="468" w:afterLines="150" w:after="468"/>
+        <w:ind w:firstLineChars="0" w:firstLine="0"/>
+        <w:jc w:val="center"/>
         <w:rPr>
           <w:rFonts w:ascii="微软雅黑" w:eastAsia="微软雅黑" w:hAnsi="微软雅黑"/>
           <w:color w:val="111F2C"/>
@@ -4013,10 +4001,10 @@
         <w:pStyle w:val="4"/>
         <w:keepNext w:val="0"/>
         <w:tabs>
-          <w:tab w:val="left" w:pos="284"/>
-          <w:tab w:val="left" w:pos="8080"/>
+          <w:tab w:val="left" w:pos="567"/>
+          <w:tab w:val="left" w:pos="7938"/>
         </w:tabs>
-        <w:spacing w:beforeLines="150" w:before="468" w:afterLines="150" w:after="468"/>
+        <w:spacing w:beforeLines="130" w:before="405" w:afterLines="150" w:after="468"/>
         <w:rPr>
           <w:rFonts w:ascii="Times New Roman" w:hAnsi="Times New Roman"/>
         </w:rPr>
@@ -4107,7 +4095,11 @@
       <w:pPr>
         <w:pStyle w:val="4"/>
         <w:keepNext w:val="0"/>
-        <w:spacing w:beforeLines="150" w:before="468" w:afterLines="150" w:after="468"/>
+        <w:tabs>
+          <w:tab w:val="left" w:pos="567"/>
+          <w:tab w:val="left" w:pos="7938"/>
+        </w:tabs>
+        <w:spacing w:beforeLines="130" w:before="405" w:afterLines="150" w:after="468"/>
         <w:rPr>
           <w:rFonts w:ascii="Times New Roman" w:hAnsi="Times New Roman"/>
         </w:rPr>
@@ -4133,12 +4125,8 @@
     </w:p>
     <w:p>
       <w:pPr>
-        <w:pStyle w:val="4"/>
-        <w:keepNext w:val="0"/>
-        <w:tabs>
-          <w:tab w:val="left" w:pos="8080"/>
-        </w:tabs>
-        <w:spacing w:beforeLines="150" w:before="468" w:afterLines="150" w:after="468"/>
+        <w:ind w:firstLineChars="0" w:firstLine="0"/>
+        <w:jc w:val="center"/>
         <w:rPr>
           <w:rFonts w:ascii="微软雅黑" w:eastAsia="微软雅黑" w:hAnsi="微软雅黑"/>
           <w:color w:val="111F2C"/>
@@ -4148,9 +4136,6 @@
         </w:rPr>
       </w:pPr>
       <w:r>
-        <w:rPr>
-          <w:rFonts w:ascii="Times New Roman" w:hAnsi="Times New Roman"/>
-        </w:rPr>
         <w:br w:type="page"/>
       </w:r>
       <w:r>
@@ -4200,10 +4185,10 @@
         <w:pStyle w:val="4"/>
         <w:keepNext w:val="0"/>
         <w:tabs>
-          <w:tab w:val="left" w:pos="284"/>
-          <w:tab w:val="left" w:pos="8080"/>
+          <w:tab w:val="left" w:pos="567"/>
+          <w:tab w:val="left" w:pos="7938"/>
         </w:tabs>
-        <w:spacing w:beforeLines="150" w:before="468" w:afterLines="150" w:after="468"/>
+        <w:spacing w:beforeLines="130" w:before="405" w:afterLines="150" w:after="468"/>
         <w:rPr>
           <w:rFonts w:ascii="Times New Roman" w:hAnsi="Times New Roman"/>
         </w:rPr>
@@ -4294,7 +4279,11 @@
       <w:pPr>
         <w:pStyle w:val="4"/>
         <w:keepNext w:val="0"/>
-        <w:spacing w:beforeLines="150" w:before="468" w:afterLines="150" w:after="468"/>
+        <w:tabs>
+          <w:tab w:val="left" w:pos="567"/>
+          <w:tab w:val="left" w:pos="7938"/>
+        </w:tabs>
+        <w:spacing w:beforeLines="130" w:before="405" w:afterLines="150" w:after="468"/>
         <w:rPr>
           <w:rFonts w:ascii="Times New Roman" w:hAnsi="Times New Roman"/>
         </w:rPr>
@@ -4320,12 +4309,8 @@
     </w:p>
     <w:p>
       <w:pPr>
-        <w:pStyle w:val="4"/>
-        <w:keepNext w:val="0"/>
-        <w:tabs>
-          <w:tab w:val="left" w:pos="8080"/>
-        </w:tabs>
-        <w:spacing w:beforeLines="150" w:before="468" w:afterLines="150" w:after="468"/>
+        <w:ind w:firstLineChars="0" w:firstLine="0"/>
+        <w:jc w:val="center"/>
         <w:rPr>
           <w:rFonts w:ascii="微软雅黑" w:eastAsia="微软雅黑" w:hAnsi="微软雅黑"/>
           <w:color w:val="111F2C"/>
@@ -4381,10 +4366,10 @@
         <w:pStyle w:val="4"/>
         <w:keepNext w:val="0"/>
         <w:tabs>
-          <w:tab w:val="left" w:pos="284"/>
-          <w:tab w:val="left" w:pos="8080"/>
+          <w:tab w:val="left" w:pos="567"/>
+          <w:tab w:val="left" w:pos="7938"/>
         </w:tabs>
-        <w:spacing w:beforeLines="150" w:before="468" w:afterLines="150" w:after="468"/>
+        <w:spacing w:beforeLines="130" w:before="405" w:afterLines="150" w:after="468"/>
         <w:rPr>
           <w:rFonts w:ascii="Times New Roman" w:hAnsi="Times New Roman"/>
         </w:rPr>
@@ -4475,7 +4460,11 @@
       <w:pPr>
         <w:pStyle w:val="4"/>
         <w:keepNext w:val="0"/>
-        <w:spacing w:beforeLines="150" w:before="468" w:afterLines="150" w:after="468"/>
+        <w:tabs>
+          <w:tab w:val="left" w:pos="567"/>
+          <w:tab w:val="left" w:pos="7938"/>
+        </w:tabs>
+        <w:spacing w:beforeLines="130" w:before="405" w:afterLines="150" w:after="468"/>
         <w:rPr>
           <w:rFonts w:ascii="Times New Roman" w:hAnsi="Times New Roman"/>
         </w:rPr>
@@ -6714,7 +6703,7 @@
 </file>
 
 <file path=customXml/itemProps2.xml><?xml version="1.0" encoding="utf-8"?>
-<ds:datastoreItem xmlns:ds="http://schemas.openxmlformats.org/officeDocument/2006/customXml" ds:itemID="{81CE51D8-1D06-460C-8CCA-4A27A8D8DBE7}">
+<ds:datastoreItem xmlns:ds="http://schemas.openxmlformats.org/officeDocument/2006/customXml" ds:itemID="{8849077D-7325-4E61-AE3D-0E5047396DAD}">
   <ds:schemaRefs>
     <ds:schemaRef ds:uri="http://schemas.openxmlformats.org/officeDocument/2006/bibliography"/>
   </ds:schemaRefs>

</xml_diff>